<commit_message>
feat: aggiunge elementi di GUI all'applicazione LabManager fix: modifica elementi della struttura e del popolamento del database
</commit_message>
<xml_diff>
--- a/object-orientation/doc/Documentazione.docx
+++ b/object-orientation/doc/Documentazione.docx
@@ -559,6 +559,7 @@
               <w:szCs w:val="28"/>
             </w:rPr>
           </w:pPr>
+          <w:proofErr w:type="gramStart"/>
           <w:r>
             <w:rPr>
               <w:color w:val="3B3838" w:themeColor="background2" w:themeShade="40"/>
@@ -581,7 +582,16 @@
               <w:sz w:val="28"/>
               <w:szCs w:val="28"/>
             </w:rPr>
-            <w:t>Descrizione del Progetto</w:t>
+            <w:t>Descrizione</w:t>
+          </w:r>
+          <w:proofErr w:type="gramEnd"/>
+          <w:r>
+            <w:rPr>
+              <w:color w:val="3B3838" w:themeColor="background2" w:themeShade="40"/>
+              <w:sz w:val="28"/>
+              <w:szCs w:val="28"/>
+            </w:rPr>
+            <w:t xml:space="preserve"> del Progetto</w:t>
           </w:r>
           <w:r>
             <w:rPr>
@@ -628,7 +638,7 @@
               <w:sz w:val="28"/>
               <w:szCs w:val="28"/>
             </w:rPr>
-            <w:t>Analisi del problema</w:t>
+            <w:t>Introduzione</w:t>
           </w:r>
           <w:r>
             <w:rPr>
@@ -664,15 +674,14 @@
               <w:color w:val="3B3838" w:themeColor="background2" w:themeShade="40"/>
               <w:sz w:val="28"/>
               <w:szCs w:val="28"/>
-              <w:lang w:val="en-US"/>
             </w:rPr>
           </w:pPr>
-          <w:r>
-            <w:rPr>
-              <w:color w:val="3B3838" w:themeColor="background2" w:themeShade="40"/>
-              <w:sz w:val="28"/>
-              <w:szCs w:val="28"/>
-              <w:lang w:val="en-US"/>
+          <w:proofErr w:type="gramStart"/>
+          <w:r>
+            <w:rPr>
+              <w:color w:val="3B3838" w:themeColor="background2" w:themeShade="40"/>
+              <w:sz w:val="28"/>
+              <w:szCs w:val="28"/>
             </w:rPr>
             <w:t xml:space="preserve">2 </w:t>
           </w:r>
@@ -681,7 +690,6 @@
               <w:color w:val="3B3838" w:themeColor="background2" w:themeShade="40"/>
               <w:sz w:val="28"/>
               <w:szCs w:val="28"/>
-              <w:lang w:val="en-US"/>
             </w:rPr>
             <w:t xml:space="preserve"> </w:t>
           </w:r>
@@ -690,9 +698,17 @@
               <w:color w:val="3B3838" w:themeColor="background2" w:themeShade="40"/>
               <w:sz w:val="28"/>
               <w:szCs w:val="28"/>
-              <w:lang w:val="en-US"/>
-            </w:rPr>
-            <w:t>Class Diagram</w:t>
+            </w:rPr>
+            <w:t>Class</w:t>
+          </w:r>
+          <w:proofErr w:type="gramEnd"/>
+          <w:r>
+            <w:rPr>
+              <w:color w:val="3B3838" w:themeColor="background2" w:themeShade="40"/>
+              <w:sz w:val="28"/>
+              <w:szCs w:val="28"/>
+            </w:rPr>
+            <w:t xml:space="preserve"> Diagram</w:t>
           </w:r>
           <w:r>
             <w:rPr>
@@ -707,7 +723,6 @@
               <w:color w:val="3B3838" w:themeColor="background2" w:themeShade="40"/>
               <w:sz w:val="28"/>
               <w:szCs w:val="28"/>
-              <w:lang w:val="en-US"/>
             </w:rPr>
             <w:t>5</w:t>
           </w:r>
@@ -722,7 +737,6 @@
               <w:color w:val="3B3838" w:themeColor="background2" w:themeShade="40"/>
               <w:sz w:val="28"/>
               <w:szCs w:val="28"/>
-              <w:lang w:val="en-US"/>
             </w:rPr>
           </w:pPr>
           <w:r>
@@ -731,9 +745,8 @@
               <w:color w:val="3B3838" w:themeColor="background2" w:themeShade="40"/>
               <w:sz w:val="28"/>
               <w:szCs w:val="28"/>
-              <w:lang w:val="en-US"/>
-            </w:rPr>
-            <w:t>2</w:t>
+            </w:rPr>
+            <w:t>2.1 Introduzione</w:t>
           </w:r>
           <w:r>
             <w:rPr>
@@ -741,9 +754,8 @@
               <w:color w:val="3B3838" w:themeColor="background2" w:themeShade="40"/>
               <w:sz w:val="28"/>
               <w:szCs w:val="28"/>
-              <w:lang w:val="en-US"/>
-            </w:rPr>
-            <w:t xml:space="preserve">.1 </w:t>
+            </w:rPr>
+            <w:ptab w:relativeTo="margin" w:alignment="right" w:leader="dot"/>
           </w:r>
           <w:r>
             <w:rPr>
@@ -751,26 +763,6 @@
               <w:color w:val="3B3838" w:themeColor="background2" w:themeShade="40"/>
               <w:sz w:val="28"/>
               <w:szCs w:val="28"/>
-              <w:lang w:val="en-US"/>
-            </w:rPr>
-            <w:t>Introduzione</w:t>
-          </w:r>
-          <w:r>
-            <w:rPr>
-              <w:rFonts w:ascii="Times New Roman" w:hAnsi="Times New Roman"/>
-              <w:color w:val="3B3838" w:themeColor="background2" w:themeShade="40"/>
-              <w:sz w:val="28"/>
-              <w:szCs w:val="28"/>
-            </w:rPr>
-            <w:ptab w:relativeTo="margin" w:alignment="right" w:leader="dot"/>
-          </w:r>
-          <w:r>
-            <w:rPr>
-              <w:rFonts w:ascii="Times New Roman" w:hAnsi="Times New Roman"/>
-              <w:color w:val="3B3838" w:themeColor="background2" w:themeShade="40"/>
-              <w:sz w:val="28"/>
-              <w:szCs w:val="28"/>
-              <w:lang w:val="en-US"/>
             </w:rPr>
             <w:t>5</w:t>
           </w:r>
@@ -785,7 +777,6 @@
               <w:color w:val="3B3838" w:themeColor="background2" w:themeShade="40"/>
               <w:sz w:val="28"/>
               <w:szCs w:val="28"/>
-              <w:lang w:val="en-US"/>
             </w:rPr>
           </w:pPr>
           <w:r>
@@ -794,9 +785,8 @@
               <w:color w:val="3B3838" w:themeColor="background2" w:themeShade="40"/>
               <w:sz w:val="28"/>
               <w:szCs w:val="28"/>
-              <w:lang w:val="en-US"/>
-            </w:rPr>
-            <w:t>2.</w:t>
+            </w:rPr>
+            <w:t>2.2 Diagramma delle classi</w:t>
           </w:r>
           <w:r>
             <w:rPr>
@@ -804,9 +794,8 @@
               <w:color w:val="3B3838" w:themeColor="background2" w:themeShade="40"/>
               <w:sz w:val="28"/>
               <w:szCs w:val="28"/>
-              <w:lang w:val="en-US"/>
-            </w:rPr>
-            <w:t>2</w:t>
+            </w:rPr>
+            <w:ptab w:relativeTo="margin" w:alignment="right" w:leader="dot"/>
           </w:r>
           <w:r>
             <w:rPr>
@@ -814,36 +803,6 @@
               <w:color w:val="3B3838" w:themeColor="background2" w:themeShade="40"/>
               <w:sz w:val="28"/>
               <w:szCs w:val="28"/>
-              <w:lang w:val="en-US"/>
-            </w:rPr>
-            <w:t xml:space="preserve"> </w:t>
-          </w:r>
-          <w:r>
-            <w:rPr>
-              <w:rFonts w:ascii="Times New Roman" w:hAnsi="Times New Roman"/>
-              <w:color w:val="3B3838" w:themeColor="background2" w:themeShade="40"/>
-              <w:sz w:val="28"/>
-              <w:szCs w:val="28"/>
-              <w:lang w:val="en-US"/>
-            </w:rPr>
-            <w:t>Diagramma delle classi</w:t>
-          </w:r>
-          <w:r>
-            <w:rPr>
-              <w:rFonts w:ascii="Times New Roman" w:hAnsi="Times New Roman"/>
-              <w:color w:val="3B3838" w:themeColor="background2" w:themeShade="40"/>
-              <w:sz w:val="28"/>
-              <w:szCs w:val="28"/>
-            </w:rPr>
-            <w:ptab w:relativeTo="margin" w:alignment="right" w:leader="dot"/>
-          </w:r>
-          <w:r>
-            <w:rPr>
-              <w:rFonts w:ascii="Times New Roman" w:hAnsi="Times New Roman"/>
-              <w:color w:val="3B3838" w:themeColor="background2" w:themeShade="40"/>
-              <w:sz w:val="28"/>
-              <w:szCs w:val="28"/>
-              <w:lang w:val="en-US"/>
             </w:rPr>
             <w:t>6</w:t>
           </w:r>
@@ -851,7 +810,7 @@
         <w:p>
           <w:pPr>
             <w:rPr>
-              <w:lang w:val="en-US" w:eastAsia="it-IT"/>
+              <w:lang w:eastAsia="it-IT"/>
             </w:rPr>
           </w:pPr>
         </w:p>
@@ -865,6 +824,7 @@
               <w:szCs w:val="28"/>
             </w:rPr>
           </w:pPr>
+          <w:proofErr w:type="gramStart"/>
           <w:r>
             <w:rPr>
               <w:color w:val="3B3838" w:themeColor="background2" w:themeShade="40"/>
@@ -889,6 +849,7 @@
             </w:rPr>
             <w:t>CRC</w:t>
           </w:r>
+          <w:proofErr w:type="gramEnd"/>
           <w:r>
             <w:rPr>
               <w:color w:val="3B3838" w:themeColor="background2" w:themeShade="40"/>
@@ -1131,6 +1092,7 @@
               <w:szCs w:val="28"/>
             </w:rPr>
           </w:pPr>
+          <w:proofErr w:type="gramStart"/>
           <w:r>
             <w:rPr>
               <w:color w:val="3B3838" w:themeColor="background2" w:themeShade="40"/>
@@ -1153,7 +1115,16 @@
               <w:sz w:val="28"/>
               <w:szCs w:val="28"/>
             </w:rPr>
-            <w:t>Sequence Diagram</w:t>
+            <w:t>Sequence</w:t>
+          </w:r>
+          <w:proofErr w:type="gramEnd"/>
+          <w:r>
+            <w:rPr>
+              <w:color w:val="3B3838" w:themeColor="background2" w:themeShade="40"/>
+              <w:sz w:val="28"/>
+              <w:szCs w:val="28"/>
+            </w:rPr>
+            <w:t xml:space="preserve"> Diagram</w:t>
           </w:r>
           <w:r>
             <w:rPr>
@@ -1430,7 +1401,7 @@
           <w:sz w:val="40"/>
           <w:szCs w:val="40"/>
         </w:rPr>
-        <w:t>Analisi del problema</w:t>
+        <w:t>Introduzione</w:t>
       </w:r>
     </w:p>
     <w:p>
@@ -1927,37 +1898,7 @@
           <w:szCs w:val="40"/>
           <w:lang w:val="en-US"/>
         </w:rPr>
-        <w:t>3.</w:t>
-      </w:r>
-      <w:r>
-        <w:rPr>
-          <w:rFonts w:ascii="Times New Roman" w:eastAsia="CIDFont+F1" w:hAnsi="Times New Roman" w:cs="Times New Roman"/>
-          <w:color w:val="3B3838" w:themeColor="background2" w:themeShade="40"/>
-          <w:sz w:val="40"/>
-          <w:szCs w:val="40"/>
-          <w:lang w:val="en-US"/>
-        </w:rPr>
-        <w:t>2</w:t>
-      </w:r>
-      <w:r>
-        <w:rPr>
-          <w:rFonts w:ascii="Times New Roman" w:eastAsia="CIDFont+F1" w:hAnsi="Times New Roman" w:cs="Times New Roman"/>
-          <w:color w:val="3B3838" w:themeColor="background2" w:themeShade="40"/>
-          <w:sz w:val="40"/>
-          <w:szCs w:val="40"/>
-          <w:lang w:val="en-US"/>
-        </w:rPr>
-        <w:t xml:space="preserve"> Classe </w:t>
-      </w:r>
-      <w:r>
-        <w:rPr>
-          <w:rFonts w:ascii="Times New Roman" w:eastAsia="CIDFont+F1" w:hAnsi="Times New Roman" w:cs="Times New Roman"/>
-          <w:color w:val="3B3838" w:themeColor="background2" w:themeShade="40"/>
-          <w:sz w:val="40"/>
-          <w:szCs w:val="40"/>
-          <w:lang w:val="en-US"/>
-        </w:rPr>
-        <w:t>2</w:t>
+        <w:t>3.2 Classe 2</w:t>
       </w:r>
     </w:p>
     <w:p>
@@ -1994,37 +1935,7 @@
           <w:szCs w:val="40"/>
           <w:lang w:val="en-US"/>
         </w:rPr>
-        <w:t>3.</w:t>
-      </w:r>
-      <w:r>
-        <w:rPr>
-          <w:rFonts w:ascii="Times New Roman" w:eastAsia="CIDFont+F1" w:hAnsi="Times New Roman" w:cs="Times New Roman"/>
-          <w:color w:val="3B3838" w:themeColor="background2" w:themeShade="40"/>
-          <w:sz w:val="40"/>
-          <w:szCs w:val="40"/>
-          <w:lang w:val="en-US"/>
-        </w:rPr>
-        <w:t>3</w:t>
-      </w:r>
-      <w:r>
-        <w:rPr>
-          <w:rFonts w:ascii="Times New Roman" w:eastAsia="CIDFont+F1" w:hAnsi="Times New Roman" w:cs="Times New Roman"/>
-          <w:color w:val="3B3838" w:themeColor="background2" w:themeShade="40"/>
-          <w:sz w:val="40"/>
-          <w:szCs w:val="40"/>
-          <w:lang w:val="en-US"/>
-        </w:rPr>
-        <w:t xml:space="preserve"> Classe </w:t>
-      </w:r>
-      <w:r>
-        <w:rPr>
-          <w:rFonts w:ascii="Times New Roman" w:eastAsia="CIDFont+F1" w:hAnsi="Times New Roman" w:cs="Times New Roman"/>
-          <w:color w:val="3B3838" w:themeColor="background2" w:themeShade="40"/>
-          <w:sz w:val="40"/>
-          <w:szCs w:val="40"/>
-          <w:lang w:val="en-US"/>
-        </w:rPr>
-        <w:t>3</w:t>
+        <w:t>3.3 Classe 3</w:t>
       </w:r>
     </w:p>
     <w:p>
@@ -2174,27 +2085,7 @@
           <w:szCs w:val="40"/>
           <w:lang w:val="en-US"/>
         </w:rPr>
-        <w:t>4</w:t>
-      </w:r>
-      <w:r>
-        <w:rPr>
-          <w:rFonts w:ascii="Times New Roman" w:eastAsia="CIDFont+F1" w:hAnsi="Times New Roman" w:cs="Times New Roman"/>
-          <w:color w:val="3B3838" w:themeColor="background2" w:themeShade="40"/>
-          <w:sz w:val="40"/>
-          <w:szCs w:val="40"/>
-          <w:lang w:val="en-US"/>
-        </w:rPr>
-        <w:t xml:space="preserve">.1 </w:t>
-      </w:r>
-      <w:r>
-        <w:rPr>
-          <w:rFonts w:ascii="Times New Roman" w:eastAsia="CIDFont+F1" w:hAnsi="Times New Roman" w:cs="Times New Roman"/>
-          <w:color w:val="3B3838" w:themeColor="background2" w:themeShade="40"/>
-          <w:sz w:val="40"/>
-          <w:szCs w:val="40"/>
-          <w:lang w:val="en-US"/>
-        </w:rPr>
-        <w:t>Funzione 1</w:t>
+        <w:t>4.1 Funzione 1</w:t>
       </w:r>
     </w:p>
     <w:p>
@@ -2232,37 +2123,7 @@
           <w:szCs w:val="40"/>
           <w:lang w:val="en-US"/>
         </w:rPr>
-        <w:t>4.</w:t>
-      </w:r>
-      <w:r>
-        <w:rPr>
-          <w:rFonts w:ascii="Times New Roman" w:eastAsia="CIDFont+F1" w:hAnsi="Times New Roman" w:cs="Times New Roman"/>
-          <w:color w:val="3B3838" w:themeColor="background2" w:themeShade="40"/>
-          <w:sz w:val="40"/>
-          <w:szCs w:val="40"/>
-          <w:lang w:val="en-US"/>
-        </w:rPr>
-        <w:t>2</w:t>
-      </w:r>
-      <w:r>
-        <w:rPr>
-          <w:rFonts w:ascii="Times New Roman" w:eastAsia="CIDFont+F1" w:hAnsi="Times New Roman" w:cs="Times New Roman"/>
-          <w:color w:val="3B3838" w:themeColor="background2" w:themeShade="40"/>
-          <w:sz w:val="40"/>
-          <w:szCs w:val="40"/>
-          <w:lang w:val="en-US"/>
-        </w:rPr>
-        <w:t xml:space="preserve"> Funzione </w:t>
-      </w:r>
-      <w:r>
-        <w:rPr>
-          <w:rFonts w:ascii="Times New Roman" w:eastAsia="CIDFont+F1" w:hAnsi="Times New Roman" w:cs="Times New Roman"/>
-          <w:color w:val="3B3838" w:themeColor="background2" w:themeShade="40"/>
-          <w:sz w:val="40"/>
-          <w:szCs w:val="40"/>
-          <w:lang w:val="en-US"/>
-        </w:rPr>
-        <w:t>2</w:t>
+        <w:t>4.2 Funzione 2</w:t>
       </w:r>
     </w:p>
     <w:p>

</xml_diff>

<commit_message>
-Aggiornata documentazione e class diagram
</commit_message>
<xml_diff>
--- a/object-orientation/doc/Documentazione.docx
+++ b/object-orientation/doc/Documentazione.docx
@@ -143,8 +143,20 @@
           <w:sz w:val="28"/>
           <w:szCs w:val="28"/>
         </w:rPr>
-        <w:t>Object Orientation</w:t>
+        <w:t xml:space="preserve">Object </w:t>
       </w:r>
+      <w:proofErr w:type="spellStart"/>
+      <w:r>
+        <w:rPr>
+          <w:rFonts w:ascii="Times New Roman" w:eastAsia="CIDFont+F1" w:hAnsi="Times New Roman" w:cs="Times New Roman"/>
+          <w:noProof w:val="0"/>
+          <w:color w:val="3B3838" w:themeColor="background2" w:themeShade="40"/>
+          <w:sz w:val="28"/>
+          <w:szCs w:val="28"/>
+        </w:rPr>
+        <w:t>Orientation</w:t>
+      </w:r>
+      <w:proofErr w:type="spellEnd"/>
     </w:p>
     <w:p>
       <w:pPr>
@@ -240,7 +252,29 @@
           <w:sz w:val="56"/>
           <w:szCs w:val="56"/>
         </w:rPr>
-        <w:t xml:space="preserve">Object-Oriented </w:t>
+        <w:t>Object-</w:t>
+      </w:r>
+      <w:proofErr w:type="spellStart"/>
+      <w:r>
+        <w:rPr>
+          <w:rFonts w:ascii="Adobe Devanagari" w:eastAsia="CIDFont+F1" w:hAnsi="Adobe Devanagari" w:cs="Adobe Devanagari"/>
+          <w:noProof w:val="0"/>
+          <w:color w:val="3B3838" w:themeColor="background2" w:themeShade="40"/>
+          <w:sz w:val="56"/>
+          <w:szCs w:val="56"/>
+        </w:rPr>
+        <w:t>Oriented</w:t>
+      </w:r>
+      <w:proofErr w:type="spellEnd"/>
+      <w:r>
+        <w:rPr>
+          <w:rFonts w:ascii="Adobe Devanagari" w:eastAsia="CIDFont+F1" w:hAnsi="Adobe Devanagari" w:cs="Adobe Devanagari"/>
+          <w:noProof w:val="0"/>
+          <w:color w:val="3B3838" w:themeColor="background2" w:themeShade="40"/>
+          <w:sz w:val="56"/>
+          <w:szCs w:val="56"/>
+        </w:rPr>
+        <w:t xml:space="preserve"> </w:t>
       </w:r>
       <w:r>
         <w:rPr>
@@ -390,8 +424,20 @@
           <w:sz w:val="24"/>
           <w:szCs w:val="24"/>
         </w:rPr>
-        <w:t>Leonardo Colamarino</w:t>
+        <w:t xml:space="preserve">Leonardo </w:t>
       </w:r>
+      <w:proofErr w:type="spellStart"/>
+      <w:r>
+        <w:rPr>
+          <w:rFonts w:ascii="Times New Roman" w:eastAsia="CIDFont+F1" w:hAnsi="Times New Roman" w:cs="Times New Roman"/>
+          <w:noProof w:val="0"/>
+          <w:color w:val="3B3838" w:themeColor="background2" w:themeShade="40"/>
+          <w:sz w:val="24"/>
+          <w:szCs w:val="24"/>
+        </w:rPr>
+        <w:t>Colamarino</w:t>
+      </w:r>
+      <w:proofErr w:type="spellEnd"/>
       <w:r>
         <w:rPr>
           <w:rFonts w:ascii="Times New Roman" w:eastAsia="CIDFont+F1" w:hAnsi="Times New Roman" w:cs="Times New Roman"/>
@@ -493,17 +539,10 @@
         <w:br w:type="page"/>
       </w:r>
     </w:p>
+    <w:bookmarkStart w:id="1" w:name="_Toc126060286" w:displacedByCustomXml="next"/>
     <w:sdt>
       <w:sdtPr>
-        <w:rPr>
-          <w:rFonts w:ascii="Times New Roman" w:eastAsiaTheme="minorEastAsia" w:hAnsi="Times New Roman" w:cs="Times New Roman"/>
-          <w:noProof/>
-          <w:color w:val="3B3838" w:themeColor="background2" w:themeShade="40"/>
-          <w:sz w:val="48"/>
-          <w:szCs w:val="48"/>
-          <w:lang w:eastAsia="en-US"/>
-        </w:rPr>
-        <w:id w:val="-119768081"/>
+        <w:id w:val="-1241552101"/>
         <w:docPartObj>
           <w:docPartGallery w:val="Table of Contents"/>
           <w:docPartUnique/>
@@ -522,757 +561,103 @@
       <w:sdtContent>
         <w:p>
           <w:pPr>
-            <w:pStyle w:val="Titolosommario"/>
-            <w:spacing w:line="276" w:lineRule="auto"/>
-            <w:rPr>
-              <w:rFonts w:ascii="Times New Roman" w:hAnsi="Times New Roman" w:cs="Times New Roman"/>
-              <w:color w:val="3B3838" w:themeColor="background2" w:themeShade="40"/>
-              <w:sz w:val="56"/>
-              <w:szCs w:val="56"/>
-            </w:rPr>
+            <w:pStyle w:val="Titolo1"/>
           </w:pPr>
           <w:r>
-            <w:rPr>
-              <w:rFonts w:ascii="Times New Roman" w:hAnsi="Times New Roman" w:cs="Times New Roman"/>
-              <w:color w:val="3B3838" w:themeColor="background2" w:themeShade="40"/>
-              <w:sz w:val="56"/>
-              <w:szCs w:val="56"/>
-            </w:rPr>
-            <w:t>Indice</w:t>
+            <w:t>Sommario</w:t>
           </w:r>
-        </w:p>
-        <w:p>
-          <w:pPr>
-            <w:spacing w:line="276" w:lineRule="auto"/>
-            <w:rPr>
-              <w:lang w:eastAsia="it-IT"/>
-            </w:rPr>
-          </w:pPr>
+          <w:bookmarkEnd w:id="1"/>
         </w:p>
         <w:p>
           <w:pPr>
             <w:pStyle w:val="Sommario1"/>
-            <w:spacing w:line="276" w:lineRule="auto"/>
+            <w:tabs>
+              <w:tab w:val="right" w:leader="dot" w:pos="9962"/>
+            </w:tabs>
             <w:rPr>
-              <w:color w:val="3B3838" w:themeColor="background2" w:themeShade="40"/>
-              <w:sz w:val="28"/>
-              <w:szCs w:val="28"/>
-            </w:rPr>
-          </w:pPr>
-          <w:proofErr w:type="gramStart"/>
-          <w:r>
-            <w:rPr>
-              <w:color w:val="3B3838" w:themeColor="background2" w:themeShade="40"/>
-              <w:sz w:val="28"/>
-              <w:szCs w:val="28"/>
-            </w:rPr>
-            <w:t xml:space="preserve">1 </w:t>
-          </w:r>
-          <w:r>
-            <w:rPr>
-              <w:color w:val="3B3838" w:themeColor="background2" w:themeShade="40"/>
-              <w:sz w:val="28"/>
-              <w:szCs w:val="28"/>
-            </w:rPr>
-            <w:t xml:space="preserve"> </w:t>
-          </w:r>
-          <w:r>
-            <w:rPr>
-              <w:color w:val="3B3838" w:themeColor="background2" w:themeShade="40"/>
-              <w:sz w:val="28"/>
-              <w:szCs w:val="28"/>
-            </w:rPr>
-            <w:t>Descrizione</w:t>
-          </w:r>
-          <w:proofErr w:type="gramEnd"/>
-          <w:r>
-            <w:rPr>
-              <w:color w:val="3B3838" w:themeColor="background2" w:themeShade="40"/>
-              <w:sz w:val="28"/>
-              <w:szCs w:val="28"/>
-            </w:rPr>
-            <w:t xml:space="preserve"> del Progetto</w:t>
-          </w:r>
-          <w:r>
-            <w:rPr>
-              <w:color w:val="3B3838" w:themeColor="background2" w:themeShade="40"/>
-              <w:sz w:val="28"/>
-              <w:szCs w:val="28"/>
-            </w:rPr>
-            <w:ptab w:relativeTo="margin" w:alignment="right" w:leader="dot"/>
-          </w:r>
-          <w:r>
-            <w:rPr>
-              <w:color w:val="3B3838" w:themeColor="background2" w:themeShade="40"/>
-              <w:sz w:val="28"/>
-              <w:szCs w:val="28"/>
-            </w:rPr>
-            <w:t>4</w:t>
-          </w:r>
-        </w:p>
-        <w:p>
-          <w:pPr>
-            <w:pStyle w:val="Sommario2"/>
-            <w:spacing w:line="276" w:lineRule="auto"/>
-            <w:ind w:left="216"/>
-            <w:rPr>
-              <w:rFonts w:ascii="Times New Roman" w:hAnsi="Times New Roman"/>
-              <w:color w:val="3B3838" w:themeColor="background2" w:themeShade="40"/>
-              <w:sz w:val="28"/>
-              <w:szCs w:val="28"/>
+              <w:rFonts w:asciiTheme="minorHAnsi" w:hAnsiTheme="minorHAnsi" w:cstheme="minorBidi"/>
+              <w:b w:val="0"/>
+              <w:bCs w:val="0"/>
+              <w:noProof/>
+              <w:sz w:val="22"/>
+              <w:szCs w:val="22"/>
             </w:rPr>
           </w:pPr>
           <w:r>
-            <w:rPr>
-              <w:rFonts w:ascii="Times New Roman" w:hAnsi="Times New Roman"/>
-              <w:color w:val="3B3838" w:themeColor="background2" w:themeShade="40"/>
-              <w:sz w:val="28"/>
-              <w:szCs w:val="28"/>
-            </w:rPr>
-            <w:t xml:space="preserve">1.1 </w:t>
+            <w:fldChar w:fldCharType="begin"/>
           </w:r>
           <w:r>
-            <w:rPr>
-              <w:rFonts w:ascii="Times New Roman" w:hAnsi="Times New Roman"/>
-              <w:color w:val="3B3838" w:themeColor="background2" w:themeShade="40"/>
-              <w:sz w:val="28"/>
-              <w:szCs w:val="28"/>
-            </w:rPr>
-            <w:t>Introduzione</w:t>
+            <w:instrText xml:space="preserve"> TOC \o "1-3" \h \z \u </w:instrText>
           </w:r>
           <w:r>
-            <w:rPr>
-              <w:rFonts w:ascii="Times New Roman" w:hAnsi="Times New Roman"/>
-              <w:color w:val="3B3838" w:themeColor="background2" w:themeShade="40"/>
-              <w:sz w:val="28"/>
-              <w:szCs w:val="28"/>
-            </w:rPr>
-            <w:ptab w:relativeTo="margin" w:alignment="right" w:leader="dot"/>
+            <w:fldChar w:fldCharType="separate"/>
           </w:r>
+          <w:hyperlink w:anchor="_Toc126060286" w:history="1">
+            <w:r>
+              <w:rPr>
+                <w:rStyle w:val="Collegamentoipertestuale"/>
+                <w:noProof/>
+              </w:rPr>
+              <w:t>Sommario</w:t>
+            </w:r>
+            <w:r>
+              <w:rPr>
+                <w:noProof/>
+                <w:webHidden/>
+              </w:rPr>
+              <w:tab/>
+            </w:r>
+            <w:r>
+              <w:rPr>
+                <w:noProof/>
+                <w:webHidden/>
+              </w:rPr>
+              <w:fldChar w:fldCharType="begin"/>
+            </w:r>
+            <w:r>
+              <w:rPr>
+                <w:noProof/>
+                <w:webHidden/>
+              </w:rPr>
+              <w:instrText xml:space="preserve"> PAGEREF _Toc126060286 \h </w:instrText>
+            </w:r>
+            <w:r>
+              <w:rPr>
+                <w:noProof/>
+                <w:webHidden/>
+              </w:rPr>
+            </w:r>
+            <w:r>
+              <w:rPr>
+                <w:noProof/>
+                <w:webHidden/>
+              </w:rPr>
+              <w:fldChar w:fldCharType="separate"/>
+            </w:r>
+            <w:r>
+              <w:rPr>
+                <w:noProof/>
+                <w:webHidden/>
+              </w:rPr>
+              <w:t>3</w:t>
+            </w:r>
+            <w:r>
+              <w:rPr>
+                <w:noProof/>
+                <w:webHidden/>
+              </w:rPr>
+              <w:fldChar w:fldCharType="end"/>
+            </w:r>
+          </w:hyperlink>
+        </w:p>
+        <w:p>
           <w:r>
             <w:rPr>
-              <w:rFonts w:ascii="Times New Roman" w:hAnsi="Times New Roman"/>
-              <w:color w:val="3B3838" w:themeColor="background2" w:themeShade="40"/>
-              <w:sz w:val="28"/>
-              <w:szCs w:val="28"/>
+              <w:b/>
+              <w:bCs/>
             </w:rPr>
-            <w:t>4</w:t>
+            <w:fldChar w:fldCharType="end"/>
           </w:r>
-        </w:p>
-        <w:p>
-          <w:pPr>
-            <w:rPr>
-              <w:lang w:eastAsia="it-IT"/>
-            </w:rPr>
-          </w:pPr>
-        </w:p>
-        <w:p>
-          <w:pPr>
-            <w:pStyle w:val="Sommario1"/>
-            <w:spacing w:line="276" w:lineRule="auto"/>
-            <w:rPr>
-              <w:color w:val="3B3838" w:themeColor="background2" w:themeShade="40"/>
-              <w:sz w:val="28"/>
-              <w:szCs w:val="28"/>
-            </w:rPr>
-          </w:pPr>
-          <w:proofErr w:type="gramStart"/>
-          <w:r>
-            <w:rPr>
-              <w:color w:val="3B3838" w:themeColor="background2" w:themeShade="40"/>
-              <w:sz w:val="28"/>
-              <w:szCs w:val="28"/>
-            </w:rPr>
-            <w:t xml:space="preserve">2 </w:t>
-          </w:r>
-          <w:r>
-            <w:rPr>
-              <w:color w:val="3B3838" w:themeColor="background2" w:themeShade="40"/>
-              <w:sz w:val="28"/>
-              <w:szCs w:val="28"/>
-            </w:rPr>
-            <w:t xml:space="preserve"> </w:t>
-          </w:r>
-          <w:r>
-            <w:rPr>
-              <w:color w:val="3B3838" w:themeColor="background2" w:themeShade="40"/>
-              <w:sz w:val="28"/>
-              <w:szCs w:val="28"/>
-            </w:rPr>
-            <w:t>Class</w:t>
-          </w:r>
-          <w:proofErr w:type="gramEnd"/>
-          <w:r>
-            <w:rPr>
-              <w:color w:val="3B3838" w:themeColor="background2" w:themeShade="40"/>
-              <w:sz w:val="28"/>
-              <w:szCs w:val="28"/>
-            </w:rPr>
-            <w:t xml:space="preserve"> Diagram</w:t>
-          </w:r>
-          <w:r>
-            <w:rPr>
-              <w:color w:val="3B3838" w:themeColor="background2" w:themeShade="40"/>
-              <w:sz w:val="28"/>
-              <w:szCs w:val="28"/>
-            </w:rPr>
-            <w:ptab w:relativeTo="margin" w:alignment="right" w:leader="dot"/>
-          </w:r>
-          <w:r>
-            <w:rPr>
-              <w:color w:val="3B3838" w:themeColor="background2" w:themeShade="40"/>
-              <w:sz w:val="28"/>
-              <w:szCs w:val="28"/>
-            </w:rPr>
-            <w:t>5</w:t>
-          </w:r>
-        </w:p>
-        <w:p>
-          <w:pPr>
-            <w:pStyle w:val="Sommario2"/>
-            <w:spacing w:line="276" w:lineRule="auto"/>
-            <w:ind w:left="216"/>
-            <w:rPr>
-              <w:rFonts w:ascii="Times New Roman" w:hAnsi="Times New Roman"/>
-              <w:color w:val="3B3838" w:themeColor="background2" w:themeShade="40"/>
-              <w:sz w:val="28"/>
-              <w:szCs w:val="28"/>
-            </w:rPr>
-          </w:pPr>
-          <w:r>
-            <w:rPr>
-              <w:rFonts w:ascii="Times New Roman" w:hAnsi="Times New Roman"/>
-              <w:color w:val="3B3838" w:themeColor="background2" w:themeShade="40"/>
-              <w:sz w:val="28"/>
-              <w:szCs w:val="28"/>
-            </w:rPr>
-            <w:t>2.1 Introduzione</w:t>
-          </w:r>
-          <w:r>
-            <w:rPr>
-              <w:rFonts w:ascii="Times New Roman" w:hAnsi="Times New Roman"/>
-              <w:color w:val="3B3838" w:themeColor="background2" w:themeShade="40"/>
-              <w:sz w:val="28"/>
-              <w:szCs w:val="28"/>
-            </w:rPr>
-            <w:ptab w:relativeTo="margin" w:alignment="right" w:leader="dot"/>
-          </w:r>
-          <w:r>
-            <w:rPr>
-              <w:rFonts w:ascii="Times New Roman" w:hAnsi="Times New Roman"/>
-              <w:color w:val="3B3838" w:themeColor="background2" w:themeShade="40"/>
-              <w:sz w:val="28"/>
-              <w:szCs w:val="28"/>
-            </w:rPr>
-            <w:t>5</w:t>
-          </w:r>
-        </w:p>
-        <w:p>
-          <w:pPr>
-            <w:pStyle w:val="Sommario2"/>
-            <w:spacing w:line="276" w:lineRule="auto"/>
-            <w:ind w:left="216"/>
-            <w:rPr>
-              <w:rFonts w:ascii="Times New Roman" w:hAnsi="Times New Roman"/>
-              <w:color w:val="3B3838" w:themeColor="background2" w:themeShade="40"/>
-              <w:sz w:val="28"/>
-              <w:szCs w:val="28"/>
-            </w:rPr>
-          </w:pPr>
-          <w:r>
-            <w:rPr>
-              <w:rFonts w:ascii="Times New Roman" w:hAnsi="Times New Roman"/>
-              <w:color w:val="3B3838" w:themeColor="background2" w:themeShade="40"/>
-              <w:sz w:val="28"/>
-              <w:szCs w:val="28"/>
-            </w:rPr>
-            <w:t>2.2 Diagramma delle classi</w:t>
-          </w:r>
-          <w:r>
-            <w:rPr>
-              <w:rFonts w:ascii="Times New Roman" w:hAnsi="Times New Roman"/>
-              <w:color w:val="3B3838" w:themeColor="background2" w:themeShade="40"/>
-              <w:sz w:val="28"/>
-              <w:szCs w:val="28"/>
-            </w:rPr>
-            <w:ptab w:relativeTo="margin" w:alignment="right" w:leader="dot"/>
-          </w:r>
-          <w:r>
-            <w:rPr>
-              <w:rFonts w:ascii="Times New Roman" w:hAnsi="Times New Roman"/>
-              <w:color w:val="3B3838" w:themeColor="background2" w:themeShade="40"/>
-              <w:sz w:val="28"/>
-              <w:szCs w:val="28"/>
-            </w:rPr>
-            <w:t>6</w:t>
-          </w:r>
-        </w:p>
-        <w:p>
-          <w:pPr>
-            <w:rPr>
-              <w:lang w:eastAsia="it-IT"/>
-            </w:rPr>
-          </w:pPr>
-        </w:p>
-        <w:p>
-          <w:pPr>
-            <w:pStyle w:val="Sommario1"/>
-            <w:spacing w:line="276" w:lineRule="auto"/>
-            <w:rPr>
-              <w:color w:val="3B3838" w:themeColor="background2" w:themeShade="40"/>
-              <w:sz w:val="28"/>
-              <w:szCs w:val="28"/>
-            </w:rPr>
-          </w:pPr>
-          <w:proofErr w:type="gramStart"/>
-          <w:r>
-            <w:rPr>
-              <w:color w:val="3B3838" w:themeColor="background2" w:themeShade="40"/>
-              <w:sz w:val="28"/>
-              <w:szCs w:val="28"/>
-            </w:rPr>
-            <w:t>3</w:t>
-          </w:r>
-          <w:r>
-            <w:rPr>
-              <w:color w:val="3B3838" w:themeColor="background2" w:themeShade="40"/>
-              <w:sz w:val="28"/>
-              <w:szCs w:val="28"/>
-            </w:rPr>
-            <w:t xml:space="preserve">  </w:t>
-          </w:r>
-          <w:r>
-            <w:rPr>
-              <w:color w:val="3B3838" w:themeColor="background2" w:themeShade="40"/>
-              <w:sz w:val="28"/>
-              <w:szCs w:val="28"/>
-            </w:rPr>
-            <w:t>CRC</w:t>
-          </w:r>
-          <w:proofErr w:type="gramEnd"/>
-          <w:r>
-            <w:rPr>
-              <w:color w:val="3B3838" w:themeColor="background2" w:themeShade="40"/>
-              <w:sz w:val="28"/>
-              <w:szCs w:val="28"/>
-            </w:rPr>
-            <w:t xml:space="preserve"> </w:t>
-          </w:r>
-          <w:r>
-            <w:rPr>
-              <w:color w:val="3B3838" w:themeColor="background2" w:themeShade="40"/>
-              <w:sz w:val="28"/>
-              <w:szCs w:val="28"/>
-            </w:rPr>
-            <w:t>Cards</w:t>
-          </w:r>
-          <w:r>
-            <w:rPr>
-              <w:color w:val="3B3838" w:themeColor="background2" w:themeShade="40"/>
-              <w:sz w:val="28"/>
-              <w:szCs w:val="28"/>
-            </w:rPr>
-            <w:ptab w:relativeTo="margin" w:alignment="right" w:leader="dot"/>
-          </w:r>
-          <w:r>
-            <w:rPr>
-              <w:color w:val="3B3838" w:themeColor="background2" w:themeShade="40"/>
-              <w:sz w:val="28"/>
-              <w:szCs w:val="28"/>
-            </w:rPr>
-            <w:t>7</w:t>
-          </w:r>
-        </w:p>
-        <w:p>
-          <w:pPr>
-            <w:pStyle w:val="Sommario2"/>
-            <w:spacing w:line="276" w:lineRule="auto"/>
-            <w:ind w:left="216"/>
-            <w:rPr>
-              <w:rFonts w:ascii="Times New Roman" w:hAnsi="Times New Roman"/>
-              <w:color w:val="3B3838" w:themeColor="background2" w:themeShade="40"/>
-              <w:sz w:val="28"/>
-              <w:szCs w:val="28"/>
-            </w:rPr>
-          </w:pPr>
-          <w:r>
-            <w:rPr>
-              <w:rFonts w:ascii="Times New Roman" w:hAnsi="Times New Roman"/>
-              <w:color w:val="3B3838" w:themeColor="background2" w:themeShade="40"/>
-              <w:sz w:val="28"/>
-              <w:szCs w:val="28"/>
-            </w:rPr>
-            <w:t>3</w:t>
-          </w:r>
-          <w:r>
-            <w:rPr>
-              <w:rFonts w:ascii="Times New Roman" w:hAnsi="Times New Roman"/>
-              <w:color w:val="3B3838" w:themeColor="background2" w:themeShade="40"/>
-              <w:sz w:val="28"/>
-              <w:szCs w:val="28"/>
-            </w:rPr>
-            <w:t xml:space="preserve">.1 </w:t>
-          </w:r>
-          <w:r>
-            <w:rPr>
-              <w:rFonts w:ascii="Times New Roman" w:hAnsi="Times New Roman"/>
-              <w:color w:val="3B3838" w:themeColor="background2" w:themeShade="40"/>
-              <w:sz w:val="28"/>
-              <w:szCs w:val="28"/>
-            </w:rPr>
-            <w:t>Classe 1</w:t>
-          </w:r>
-          <w:r>
-            <w:rPr>
-              <w:rFonts w:ascii="Times New Roman" w:hAnsi="Times New Roman"/>
-              <w:color w:val="3B3838" w:themeColor="background2" w:themeShade="40"/>
-              <w:sz w:val="28"/>
-              <w:szCs w:val="28"/>
-            </w:rPr>
-            <w:ptab w:relativeTo="margin" w:alignment="right" w:leader="dot"/>
-          </w:r>
-          <w:r>
-            <w:rPr>
-              <w:rFonts w:ascii="Times New Roman" w:hAnsi="Times New Roman"/>
-              <w:color w:val="3B3838" w:themeColor="background2" w:themeShade="40"/>
-              <w:sz w:val="28"/>
-              <w:szCs w:val="28"/>
-            </w:rPr>
-            <w:t>7</w:t>
-          </w:r>
-        </w:p>
-        <w:p>
-          <w:pPr>
-            <w:pStyle w:val="Sommario2"/>
-            <w:spacing w:line="276" w:lineRule="auto"/>
-            <w:ind w:left="216"/>
-            <w:rPr>
-              <w:rFonts w:ascii="Times New Roman" w:hAnsi="Times New Roman"/>
-              <w:color w:val="3B3838" w:themeColor="background2" w:themeShade="40"/>
-              <w:sz w:val="28"/>
-              <w:szCs w:val="28"/>
-            </w:rPr>
-          </w:pPr>
-          <w:r>
-            <w:rPr>
-              <w:rFonts w:ascii="Times New Roman" w:hAnsi="Times New Roman"/>
-              <w:color w:val="3B3838" w:themeColor="background2" w:themeShade="40"/>
-              <w:sz w:val="28"/>
-              <w:szCs w:val="28"/>
-            </w:rPr>
-            <w:t>3</w:t>
-          </w:r>
-          <w:r>
-            <w:rPr>
-              <w:rFonts w:ascii="Times New Roman" w:hAnsi="Times New Roman"/>
-              <w:color w:val="3B3838" w:themeColor="background2" w:themeShade="40"/>
-              <w:sz w:val="28"/>
-              <w:szCs w:val="28"/>
-            </w:rPr>
-            <w:t xml:space="preserve">.2 </w:t>
-          </w:r>
-          <w:r>
-            <w:rPr>
-              <w:rFonts w:ascii="Times New Roman" w:hAnsi="Times New Roman"/>
-              <w:color w:val="3B3838" w:themeColor="background2" w:themeShade="40"/>
-              <w:sz w:val="28"/>
-              <w:szCs w:val="28"/>
-            </w:rPr>
-            <w:t>Classe 2</w:t>
-          </w:r>
-          <w:r>
-            <w:rPr>
-              <w:rFonts w:ascii="Times New Roman" w:hAnsi="Times New Roman"/>
-              <w:color w:val="3B3838" w:themeColor="background2" w:themeShade="40"/>
-              <w:sz w:val="28"/>
-              <w:szCs w:val="28"/>
-            </w:rPr>
-            <w:ptab w:relativeTo="margin" w:alignment="right" w:leader="dot"/>
-          </w:r>
-          <w:r>
-            <w:rPr>
-              <w:rFonts w:ascii="Times New Roman" w:hAnsi="Times New Roman"/>
-              <w:color w:val="3B3838" w:themeColor="background2" w:themeShade="40"/>
-              <w:sz w:val="28"/>
-              <w:szCs w:val="28"/>
-            </w:rPr>
-            <w:t>7</w:t>
-          </w:r>
-        </w:p>
-        <w:p>
-          <w:pPr>
-            <w:pStyle w:val="Sommario2"/>
-            <w:spacing w:line="276" w:lineRule="auto"/>
-            <w:ind w:left="216"/>
-            <w:rPr>
-              <w:rFonts w:ascii="Times New Roman" w:hAnsi="Times New Roman"/>
-              <w:color w:val="3B3838" w:themeColor="background2" w:themeShade="40"/>
-              <w:sz w:val="28"/>
-              <w:szCs w:val="28"/>
-            </w:rPr>
-          </w:pPr>
-          <w:r>
-            <w:rPr>
-              <w:rFonts w:ascii="Times New Roman" w:hAnsi="Times New Roman"/>
-              <w:color w:val="3B3838" w:themeColor="background2" w:themeShade="40"/>
-              <w:sz w:val="28"/>
-              <w:szCs w:val="28"/>
-            </w:rPr>
-            <w:t>3</w:t>
-          </w:r>
-          <w:r>
-            <w:rPr>
-              <w:rFonts w:ascii="Times New Roman" w:hAnsi="Times New Roman"/>
-              <w:color w:val="3B3838" w:themeColor="background2" w:themeShade="40"/>
-              <w:sz w:val="28"/>
-              <w:szCs w:val="28"/>
-            </w:rPr>
-            <w:t>.</w:t>
-          </w:r>
-          <w:r>
-            <w:rPr>
-              <w:rFonts w:ascii="Times New Roman" w:hAnsi="Times New Roman"/>
-              <w:color w:val="3B3838" w:themeColor="background2" w:themeShade="40"/>
-              <w:sz w:val="28"/>
-              <w:szCs w:val="28"/>
-            </w:rPr>
-            <w:t>3</w:t>
-          </w:r>
-          <w:r>
-            <w:rPr>
-              <w:rFonts w:ascii="Times New Roman" w:hAnsi="Times New Roman"/>
-              <w:color w:val="3B3838" w:themeColor="background2" w:themeShade="40"/>
-              <w:sz w:val="28"/>
-              <w:szCs w:val="28"/>
-            </w:rPr>
-            <w:t xml:space="preserve"> </w:t>
-          </w:r>
-          <w:r>
-            <w:rPr>
-              <w:rFonts w:ascii="Times New Roman" w:hAnsi="Times New Roman"/>
-              <w:color w:val="3B3838" w:themeColor="background2" w:themeShade="40"/>
-              <w:sz w:val="28"/>
-              <w:szCs w:val="28"/>
-            </w:rPr>
-            <w:t>Classe 3</w:t>
-          </w:r>
-          <w:r>
-            <w:rPr>
-              <w:rFonts w:ascii="Times New Roman" w:hAnsi="Times New Roman"/>
-              <w:color w:val="3B3838" w:themeColor="background2" w:themeShade="40"/>
-              <w:sz w:val="28"/>
-              <w:szCs w:val="28"/>
-            </w:rPr>
-            <w:ptab w:relativeTo="margin" w:alignment="right" w:leader="dot"/>
-          </w:r>
-          <w:r>
-            <w:rPr>
-              <w:rFonts w:ascii="Times New Roman" w:hAnsi="Times New Roman"/>
-              <w:color w:val="3B3838" w:themeColor="background2" w:themeShade="40"/>
-              <w:sz w:val="28"/>
-              <w:szCs w:val="28"/>
-            </w:rPr>
-            <w:t>7</w:t>
-          </w:r>
-        </w:p>
-        <w:p>
-          <w:pPr>
-            <w:rPr>
-              <w:lang w:eastAsia="it-IT"/>
-            </w:rPr>
-          </w:pPr>
-        </w:p>
-        <w:p>
-          <w:pPr>
-            <w:pStyle w:val="Sommario1"/>
-            <w:spacing w:line="276" w:lineRule="auto"/>
-            <w:rPr>
-              <w:color w:val="3B3838" w:themeColor="background2" w:themeShade="40"/>
-              <w:sz w:val="28"/>
-              <w:szCs w:val="28"/>
-            </w:rPr>
-          </w:pPr>
-          <w:proofErr w:type="gramStart"/>
-          <w:r>
-            <w:rPr>
-              <w:color w:val="3B3838" w:themeColor="background2" w:themeShade="40"/>
-              <w:sz w:val="28"/>
-              <w:szCs w:val="28"/>
-            </w:rPr>
-            <w:t>4</w:t>
-          </w:r>
-          <w:r>
-            <w:rPr>
-              <w:color w:val="3B3838" w:themeColor="background2" w:themeShade="40"/>
-              <w:sz w:val="28"/>
-              <w:szCs w:val="28"/>
-            </w:rPr>
-            <w:t xml:space="preserve">  </w:t>
-          </w:r>
-          <w:r>
-            <w:rPr>
-              <w:color w:val="3B3838" w:themeColor="background2" w:themeShade="40"/>
-              <w:sz w:val="28"/>
-              <w:szCs w:val="28"/>
-            </w:rPr>
-            <w:t>Sequence</w:t>
-          </w:r>
-          <w:proofErr w:type="gramEnd"/>
-          <w:r>
-            <w:rPr>
-              <w:color w:val="3B3838" w:themeColor="background2" w:themeShade="40"/>
-              <w:sz w:val="28"/>
-              <w:szCs w:val="28"/>
-            </w:rPr>
-            <w:t xml:space="preserve"> Diagram</w:t>
-          </w:r>
-          <w:r>
-            <w:rPr>
-              <w:color w:val="3B3838" w:themeColor="background2" w:themeShade="40"/>
-              <w:sz w:val="28"/>
-              <w:szCs w:val="28"/>
-            </w:rPr>
-            <w:t>s</w:t>
-          </w:r>
-          <w:r>
-            <w:rPr>
-              <w:color w:val="3B3838" w:themeColor="background2" w:themeShade="40"/>
-              <w:sz w:val="28"/>
-              <w:szCs w:val="28"/>
-            </w:rPr>
-            <w:ptab w:relativeTo="margin" w:alignment="right" w:leader="dot"/>
-          </w:r>
-          <w:r>
-            <w:rPr>
-              <w:color w:val="3B3838" w:themeColor="background2" w:themeShade="40"/>
-              <w:sz w:val="28"/>
-              <w:szCs w:val="28"/>
-            </w:rPr>
-            <w:t>8</w:t>
-          </w:r>
-        </w:p>
-        <w:p>
-          <w:pPr>
-            <w:pStyle w:val="Sommario2"/>
-            <w:spacing w:line="276" w:lineRule="auto"/>
-            <w:ind w:left="216"/>
-            <w:rPr>
-              <w:rFonts w:ascii="Times New Roman" w:hAnsi="Times New Roman"/>
-              <w:color w:val="3B3838" w:themeColor="background2" w:themeShade="40"/>
-              <w:sz w:val="28"/>
-              <w:szCs w:val="28"/>
-            </w:rPr>
-          </w:pPr>
-          <w:r>
-            <w:rPr>
-              <w:rFonts w:ascii="Times New Roman" w:hAnsi="Times New Roman"/>
-              <w:color w:val="3B3838" w:themeColor="background2" w:themeShade="40"/>
-              <w:sz w:val="28"/>
-              <w:szCs w:val="28"/>
-            </w:rPr>
-            <w:t>4</w:t>
-          </w:r>
-          <w:r>
-            <w:rPr>
-              <w:rFonts w:ascii="Times New Roman" w:hAnsi="Times New Roman"/>
-              <w:color w:val="3B3838" w:themeColor="background2" w:themeShade="40"/>
-              <w:sz w:val="28"/>
-              <w:szCs w:val="28"/>
-            </w:rPr>
-            <w:t xml:space="preserve">.1 </w:t>
-          </w:r>
-          <w:r>
-            <w:rPr>
-              <w:rFonts w:ascii="Times New Roman" w:hAnsi="Times New Roman"/>
-              <w:color w:val="3B3838" w:themeColor="background2" w:themeShade="40"/>
-              <w:sz w:val="28"/>
-              <w:szCs w:val="28"/>
-            </w:rPr>
-            <w:t>Funzione 1</w:t>
-          </w:r>
-          <w:r>
-            <w:rPr>
-              <w:rFonts w:ascii="Times New Roman" w:hAnsi="Times New Roman"/>
-              <w:color w:val="3B3838" w:themeColor="background2" w:themeShade="40"/>
-              <w:sz w:val="28"/>
-              <w:szCs w:val="28"/>
-            </w:rPr>
-            <w:ptab w:relativeTo="margin" w:alignment="right" w:leader="dot"/>
-          </w:r>
-          <w:r>
-            <w:rPr>
-              <w:rFonts w:ascii="Times New Roman" w:hAnsi="Times New Roman"/>
-              <w:color w:val="3B3838" w:themeColor="background2" w:themeShade="40"/>
-              <w:sz w:val="28"/>
-              <w:szCs w:val="28"/>
-            </w:rPr>
-            <w:t>8</w:t>
-          </w:r>
-        </w:p>
-        <w:p>
-          <w:pPr>
-            <w:pStyle w:val="Sommario2"/>
-            <w:spacing w:line="276" w:lineRule="auto"/>
-            <w:ind w:left="216"/>
-            <w:rPr>
-              <w:rFonts w:ascii="Times New Roman" w:hAnsi="Times New Roman"/>
-              <w:color w:val="3B3838" w:themeColor="background2" w:themeShade="40"/>
-              <w:sz w:val="28"/>
-              <w:szCs w:val="28"/>
-            </w:rPr>
-          </w:pPr>
-          <w:r>
-            <w:rPr>
-              <w:rFonts w:ascii="Times New Roman" w:hAnsi="Times New Roman"/>
-              <w:color w:val="3B3838" w:themeColor="background2" w:themeShade="40"/>
-              <w:sz w:val="28"/>
-              <w:szCs w:val="28"/>
-            </w:rPr>
-            <w:t>4</w:t>
-          </w:r>
-          <w:r>
-            <w:rPr>
-              <w:rFonts w:ascii="Times New Roman" w:hAnsi="Times New Roman"/>
-              <w:color w:val="3B3838" w:themeColor="background2" w:themeShade="40"/>
-              <w:sz w:val="28"/>
-              <w:szCs w:val="28"/>
-            </w:rPr>
-            <w:t xml:space="preserve">.2 </w:t>
-          </w:r>
-          <w:r>
-            <w:rPr>
-              <w:rFonts w:ascii="Times New Roman" w:hAnsi="Times New Roman"/>
-              <w:color w:val="3B3838" w:themeColor="background2" w:themeShade="40"/>
-              <w:sz w:val="28"/>
-              <w:szCs w:val="28"/>
-            </w:rPr>
-            <w:t>Funzione 2</w:t>
-          </w:r>
-          <w:r>
-            <w:rPr>
-              <w:rFonts w:ascii="Times New Roman" w:hAnsi="Times New Roman"/>
-              <w:color w:val="3B3838" w:themeColor="background2" w:themeShade="40"/>
-              <w:sz w:val="28"/>
-              <w:szCs w:val="28"/>
-            </w:rPr>
-            <w:ptab w:relativeTo="margin" w:alignment="right" w:leader="dot"/>
-          </w:r>
-          <w:r>
-            <w:rPr>
-              <w:rFonts w:ascii="Times New Roman" w:hAnsi="Times New Roman"/>
-              <w:color w:val="3B3838" w:themeColor="background2" w:themeShade="40"/>
-              <w:sz w:val="28"/>
-              <w:szCs w:val="28"/>
-            </w:rPr>
-            <w:t>8</w:t>
-          </w:r>
-        </w:p>
-        <w:p>
-          <w:pPr>
-            <w:rPr>
-              <w:lang w:eastAsia="it-IT"/>
-            </w:rPr>
-          </w:pPr>
         </w:p>
       </w:sdtContent>
     </w:sdt>
@@ -1342,25 +727,25 @@
     </w:p>
     <w:p>
       <w:pPr>
-        <w:spacing w:line="276" w:lineRule="auto"/>
-        <w:rPr>
-          <w:rFonts w:ascii="Times New Roman" w:eastAsia="CIDFont+F1" w:hAnsi="Times New Roman" w:cs="Times New Roman"/>
-          <w:noProof w:val="0"/>
-          <w:color w:val="3B3838" w:themeColor="background2" w:themeShade="40"/>
-          <w:sz w:val="56"/>
-          <w:szCs w:val="56"/>
+        <w:pStyle w:val="Titolo"/>
+        <w:rPr>
+          <w:rFonts w:ascii="Times New Roman" w:hAnsi="Times New Roman" w:cs="Times New Roman"/>
         </w:rPr>
       </w:pPr>
       <w:r>
         <w:rPr>
-          <w:rFonts w:ascii="Times New Roman" w:eastAsia="CIDFont+F1" w:hAnsi="Times New Roman" w:cs="Times New Roman"/>
-          <w:noProof w:val="0"/>
-          <w:color w:val="3B3838" w:themeColor="background2" w:themeShade="40"/>
-          <w:sz w:val="56"/>
-          <w:szCs w:val="56"/>
-        </w:rPr>
-        <w:t>Descrizione del Progetto</w:t>
+          <w:rFonts w:ascii="Times New Roman" w:hAnsi="Times New Roman" w:cs="Times New Roman"/>
+        </w:rPr>
+        <w:t xml:space="preserve">Class </w:t>
       </w:r>
+      <w:proofErr w:type="spellStart"/>
+      <w:r>
+        <w:rPr>
+          <w:rFonts w:ascii="Times New Roman" w:hAnsi="Times New Roman" w:cs="Times New Roman"/>
+        </w:rPr>
+        <w:t>Diagram</w:t>
+      </w:r>
+      <w:proofErr w:type="spellEnd"/>
     </w:p>
     <w:p>
       <w:pPr>
@@ -1401,28 +786,20 @@
           <w:sz w:val="40"/>
           <w:szCs w:val="40"/>
         </w:rPr>
-        <w:t>Introduzione</w:t>
+        <w:t xml:space="preserve">Class </w:t>
       </w:r>
-    </w:p>
-    <w:p>
-      <w:pPr>
-        <w:spacing w:line="276" w:lineRule="auto"/>
-        <w:rPr>
-          <w:rFonts w:ascii="Times New Roman" w:eastAsia="CIDFont+F1" w:hAnsi="Times New Roman" w:cs="Times New Roman"/>
-          <w:sz w:val="24"/>
-          <w:szCs w:val="24"/>
-        </w:rPr>
-      </w:pPr>
+      <w:proofErr w:type="spellStart"/>
       <w:r>
         <w:rPr>
           <w:rFonts w:ascii="Times New Roman" w:eastAsia="CIDFont+F1" w:hAnsi="Times New Roman" w:cs="Times New Roman"/>
           <w:noProof w:val="0"/>
           <w:color w:val="3B3838" w:themeColor="background2" w:themeShade="40"/>
-          <w:sz w:val="28"/>
-          <w:szCs w:val="28"/>
-        </w:rPr>
-        <w:t>Lorem Ipsum</w:t>
+          <w:sz w:val="40"/>
+          <w:szCs w:val="40"/>
+        </w:rPr>
+        <w:t>Diagram</w:t>
       </w:r>
+      <w:proofErr w:type="spellEnd"/>
     </w:p>
     <w:p>
       <w:pPr>
@@ -1476,6 +853,7 @@
           <w:szCs w:val="56"/>
         </w:rPr>
       </w:pPr>
+      <w:proofErr w:type="spellStart"/>
       <w:r>
         <w:rPr>
           <w:rFonts w:ascii="Times New Roman" w:eastAsia="CIDFont+F1" w:hAnsi="Times New Roman" w:cs="Times New Roman"/>
@@ -1484,8 +862,31 @@
           <w:sz w:val="56"/>
           <w:szCs w:val="56"/>
         </w:rPr>
-        <w:t>Class Diagram</w:t>
+        <w:t>Sequence</w:t>
       </w:r>
+      <w:proofErr w:type="spellEnd"/>
+      <w:r>
+        <w:rPr>
+          <w:rFonts w:ascii="Times New Roman" w:eastAsia="CIDFont+F1" w:hAnsi="Times New Roman" w:cs="Times New Roman"/>
+          <w:noProof w:val="0"/>
+          <w:color w:val="3B3838" w:themeColor="background2" w:themeShade="40"/>
+          <w:sz w:val="56"/>
+          <w:szCs w:val="56"/>
+        </w:rPr>
+        <w:t xml:space="preserve"> </w:t>
+      </w:r>
+      <w:proofErr w:type="spellStart"/>
+      <w:r>
+        <w:rPr>
+          <w:rFonts w:ascii="Times New Roman" w:eastAsia="CIDFont+F1" w:hAnsi="Times New Roman" w:cs="Times New Roman"/>
+          <w:noProof w:val="0"/>
+          <w:color w:val="3B3838" w:themeColor="background2" w:themeShade="40"/>
+          <w:sz w:val="56"/>
+          <w:szCs w:val="56"/>
+        </w:rPr>
+        <w:t>Diagram</w:t>
+      </w:r>
+      <w:proofErr w:type="spellEnd"/>
     </w:p>
     <w:p>
       <w:pPr>
@@ -1528,7 +929,7 @@
           <w:sz w:val="40"/>
           <w:szCs w:val="40"/>
         </w:rPr>
-        <w:t>Introduzione</w:t>
+        <w:t>Metodo signupAccessFrame</w:t>
       </w:r>
     </w:p>
     <w:p>
@@ -1542,7 +943,10 @@
           <w:szCs w:val="28"/>
         </w:rPr>
       </w:pPr>
-      <w:r>
+    </w:p>
+    <w:p>
+      <w:pPr>
+        <w:spacing w:line="276" w:lineRule="auto"/>
         <w:rPr>
           <w:rFonts w:ascii="Times New Roman" w:eastAsia="CIDFont+F1" w:hAnsi="Times New Roman" w:cs="Times New Roman"/>
           <w:noProof w:val="0"/>
@@ -1550,12 +954,31 @@
           <w:sz w:val="28"/>
           <w:szCs w:val="28"/>
         </w:rPr>
-        <w:t>Lorem Ipsum</w:t>
+      </w:pPr>
+    </w:p>
+    <w:p>
+      <w:pPr>
+        <w:rPr>
+          <w:rFonts w:ascii="Times New Roman" w:eastAsia="CIDFont+F1" w:hAnsi="Times New Roman" w:cs="Times New Roman"/>
+          <w:noProof w:val="0"/>
+          <w:color w:val="3B3838" w:themeColor="background2" w:themeShade="40"/>
+          <w:sz w:val="28"/>
+          <w:szCs w:val="28"/>
+        </w:rPr>
+      </w:pPr>
+      <w:r>
+        <w:rPr>
+          <w:rFonts w:ascii="Times New Roman" w:eastAsia="CIDFont+F1" w:hAnsi="Times New Roman" w:cs="Times New Roman"/>
+          <w:noProof w:val="0"/>
+          <w:color w:val="3B3838" w:themeColor="background2" w:themeShade="40"/>
+          <w:sz w:val="28"/>
+          <w:szCs w:val="28"/>
+        </w:rPr>
+        <w:br w:type="page"/>
       </w:r>
     </w:p>
     <w:p>
       <w:pPr>
-        <w:spacing w:line="276" w:lineRule="auto"/>
         <w:rPr>
           <w:rFonts w:ascii="Times New Roman" w:eastAsia="CIDFont+F1" w:hAnsi="Times New Roman" w:cs="Times New Roman"/>
           <w:noProof w:val="0"/>
@@ -1572,10 +995,30 @@
           <w:rFonts w:ascii="Times New Roman" w:eastAsia="CIDFont+F1" w:hAnsi="Times New Roman" w:cs="Times New Roman"/>
           <w:noProof w:val="0"/>
           <w:color w:val="3B3838" w:themeColor="background2" w:themeShade="40"/>
-          <w:sz w:val="28"/>
-          <w:szCs w:val="28"/>
-        </w:rPr>
-      </w:pPr>
+          <w:sz w:val="40"/>
+          <w:szCs w:val="40"/>
+        </w:rPr>
+      </w:pPr>
+      <w:r>
+        <w:rPr>
+          <w:rFonts w:ascii="Times New Roman" w:eastAsia="CIDFont+F1" w:hAnsi="Times New Roman" w:cs="Times New Roman"/>
+          <w:noProof w:val="0"/>
+          <w:color w:val="3B3838" w:themeColor="background2" w:themeShade="40"/>
+          <w:sz w:val="40"/>
+          <w:szCs w:val="40"/>
+        </w:rPr>
+        <w:t xml:space="preserve">Capitolo </w:t>
+      </w:r>
+      <w:r>
+        <w:rPr>
+          <w:rFonts w:ascii="Times New Roman" w:eastAsia="CIDFont+F1" w:hAnsi="Times New Roman" w:cs="Times New Roman"/>
+          <w:noProof w:val="0"/>
+          <w:color w:val="3B3838" w:themeColor="background2" w:themeShade="40"/>
+          <w:sz w:val="40"/>
+          <w:szCs w:val="40"/>
+        </w:rPr>
+        <w:t>3</w:t>
+      </w:r>
     </w:p>
     <w:p>
       <w:pPr>
@@ -1584,8 +1027,30 @@
           <w:rFonts w:ascii="Times New Roman" w:eastAsia="CIDFont+F1" w:hAnsi="Times New Roman" w:cs="Times New Roman"/>
           <w:noProof w:val="0"/>
           <w:color w:val="3B3838" w:themeColor="background2" w:themeShade="40"/>
-          <w:sz w:val="28"/>
-          <w:szCs w:val="28"/>
+          <w:sz w:val="56"/>
+          <w:szCs w:val="56"/>
+        </w:rPr>
+      </w:pPr>
+      <w:r>
+        <w:rPr>
+          <w:rFonts w:ascii="Times New Roman" w:eastAsia="CIDFont+F1" w:hAnsi="Times New Roman" w:cs="Times New Roman"/>
+          <w:noProof w:val="0"/>
+          <w:color w:val="3B3838" w:themeColor="background2" w:themeShade="40"/>
+          <w:sz w:val="56"/>
+          <w:szCs w:val="56"/>
+        </w:rPr>
+        <w:t>CRC Cards</w:t>
+      </w:r>
+    </w:p>
+    <w:p>
+      <w:pPr>
+        <w:spacing w:line="276" w:lineRule="auto"/>
+        <w:rPr>
+          <w:rFonts w:ascii="Times New Roman" w:eastAsia="CIDFont+F1" w:hAnsi="Times New Roman" w:cs="Times New Roman"/>
+          <w:noProof w:val="0"/>
+          <w:color w:val="3B3838" w:themeColor="background2" w:themeShade="40"/>
+          <w:sz w:val="56"/>
+          <w:szCs w:val="56"/>
         </w:rPr>
       </w:pPr>
     </w:p>
@@ -1609,25 +1074,7 @@
           <w:sz w:val="40"/>
           <w:szCs w:val="40"/>
         </w:rPr>
-        <w:t>2.</w:t>
-      </w:r>
-      <w:r>
-        <w:rPr>
-          <w:rFonts w:ascii="Times New Roman" w:eastAsia="CIDFont+F1" w:hAnsi="Times New Roman" w:cs="Times New Roman"/>
-          <w:color w:val="3B3838" w:themeColor="background2" w:themeShade="40"/>
-          <w:sz w:val="40"/>
-          <w:szCs w:val="40"/>
-        </w:rPr>
-        <w:t>2</w:t>
-      </w:r>
-      <w:r>
-        <w:rPr>
-          <w:rFonts w:ascii="Times New Roman" w:eastAsia="CIDFont+F1" w:hAnsi="Times New Roman" w:cs="Times New Roman"/>
-          <w:color w:val="3B3838" w:themeColor="background2" w:themeShade="40"/>
-          <w:sz w:val="40"/>
-          <w:szCs w:val="40"/>
-        </w:rPr>
-        <w:t xml:space="preserve"> Convenzioni nell’uso di UML</w:t>
+        <w:t>3.1 Classe 1</w:t>
       </w:r>
     </w:p>
     <w:p>
@@ -1637,41 +1084,10 @@
           <w:rFonts w:ascii="Times New Roman" w:eastAsia="CIDFont+F1" w:hAnsi="Times New Roman" w:cs="Times New Roman"/>
           <w:noProof w:val="0"/>
           <w:color w:val="3B3838" w:themeColor="background2" w:themeShade="40"/>
-          <w:sz w:val="28"/>
-          <w:szCs w:val="28"/>
-        </w:rPr>
-      </w:pPr>
-      <w:r>
-        <w:rPr>
-          <w:rFonts w:ascii="Times New Roman" w:eastAsia="CIDFont+F1" w:hAnsi="Times New Roman" w:cs="Times New Roman"/>
-          <w:noProof w:val="0"/>
-          <w:color w:val="3B3838" w:themeColor="background2" w:themeShade="40"/>
-          <w:sz w:val="28"/>
-          <w:szCs w:val="28"/>
-        </w:rPr>
-        <w:t>Lorem Ipsum</w:t>
-      </w:r>
-    </w:p>
-    <w:p>
-      <w:pPr>
-        <w:rPr>
-          <w:rFonts w:ascii="Times New Roman" w:eastAsia="CIDFont+F1" w:hAnsi="Times New Roman" w:cs="Times New Roman"/>
-          <w:noProof w:val="0"/>
-          <w:color w:val="3B3838" w:themeColor="background2" w:themeShade="40"/>
-          <w:sz w:val="28"/>
-          <w:szCs w:val="28"/>
-        </w:rPr>
-      </w:pPr>
-      <w:r>
-        <w:rPr>
-          <w:rFonts w:ascii="Times New Roman" w:eastAsia="CIDFont+F1" w:hAnsi="Times New Roman" w:cs="Times New Roman"/>
-          <w:noProof w:val="0"/>
-          <w:color w:val="3B3838" w:themeColor="background2" w:themeShade="40"/>
-          <w:sz w:val="28"/>
-          <w:szCs w:val="28"/>
-        </w:rPr>
-        <w:br w:type="page"/>
-      </w:r>
+          <w:sz w:val="40"/>
+          <w:szCs w:val="40"/>
+        </w:rPr>
+      </w:pPr>
     </w:p>
     <w:p>
       <w:pPr>
@@ -1684,7 +1100,6 @@
           <w:color w:val="3B3838" w:themeColor="background2" w:themeShade="40"/>
           <w:sz w:val="40"/>
           <w:szCs w:val="40"/>
-          <w:lang w:val="en-US"/>
         </w:rPr>
       </w:pPr>
       <w:r>
@@ -1693,40 +1108,8 @@
           <w:color w:val="3B3838" w:themeColor="background2" w:themeShade="40"/>
           <w:sz w:val="40"/>
           <w:szCs w:val="40"/>
-          <w:lang w:val="en-US"/>
-        </w:rPr>
-        <w:lastRenderedPageBreak/>
-        <w:t>2.</w:t>
-      </w:r>
-      <w:r>
-        <w:rPr>
-          <w:rFonts w:ascii="Times New Roman" w:eastAsia="CIDFont+F1" w:hAnsi="Times New Roman" w:cs="Times New Roman"/>
-          <w:color w:val="3B3838" w:themeColor="background2" w:themeShade="40"/>
-          <w:sz w:val="40"/>
-          <w:szCs w:val="40"/>
-          <w:lang w:val="en-US"/>
-        </w:rPr>
-        <w:t>3</w:t>
-      </w:r>
-      <w:r>
-        <w:rPr>
-          <w:rFonts w:ascii="Times New Roman" w:eastAsia="CIDFont+F1" w:hAnsi="Times New Roman" w:cs="Times New Roman"/>
-          <w:color w:val="3B3838" w:themeColor="background2" w:themeShade="40"/>
-          <w:sz w:val="40"/>
-          <w:szCs w:val="40"/>
-          <w:lang w:val="en-US"/>
-        </w:rPr>
-        <w:t xml:space="preserve"> </w:t>
-      </w:r>
-      <w:r>
-        <w:rPr>
-          <w:rFonts w:ascii="Times New Roman" w:eastAsia="CIDFont+F1" w:hAnsi="Times New Roman" w:cs="Times New Roman"/>
-          <w:color w:val="3B3838" w:themeColor="background2" w:themeShade="40"/>
-          <w:sz w:val="40"/>
-          <w:szCs w:val="40"/>
-          <w:lang w:val="en-US"/>
-        </w:rPr>
-        <w:t>Diagramma delle classi</w:t>
+        </w:rPr>
+        <w:t>3.2 Classe 2</w:t>
       </w:r>
     </w:p>
     <w:p>
@@ -1734,108 +1117,10 @@
         <w:spacing w:line="276" w:lineRule="auto"/>
         <w:rPr>
           <w:rFonts w:ascii="Times New Roman" w:eastAsia="CIDFont+F1" w:hAnsi="Times New Roman" w:cs="Times New Roman"/>
-          <w:sz w:val="36"/>
-          <w:szCs w:val="36"/>
-          <w:lang w:val="en-US"/>
-        </w:rPr>
-      </w:pPr>
-      <w:r>
-        <w:rPr>
-          <w:rFonts w:ascii="Times New Roman" w:eastAsia="CIDFont+F1" w:hAnsi="Times New Roman" w:cs="Times New Roman"/>
-          <w:sz w:val="20"/>
-          <w:szCs w:val="20"/>
-          <w:lang w:val="en-US"/>
-        </w:rPr>
-        <w:t>Figura 1: -Class Diagram</w:t>
-      </w:r>
-    </w:p>
-    <w:p>
-      <w:pPr>
-        <w:rPr>
-          <w:rFonts w:ascii="Times New Roman" w:eastAsia="CIDFont+F1" w:hAnsi="Times New Roman" w:cs="Times New Roman"/>
-          <w:noProof w:val="0"/>
-          <w:color w:val="3B3838" w:themeColor="background2" w:themeShade="40"/>
-          <w:sz w:val="28"/>
-          <w:szCs w:val="28"/>
-          <w:lang w:val="en-US"/>
-        </w:rPr>
-      </w:pPr>
-      <w:r>
-        <w:rPr>
-          <w:rFonts w:ascii="Times New Roman" w:eastAsia="CIDFont+F1" w:hAnsi="Times New Roman" w:cs="Times New Roman"/>
-          <w:noProof w:val="0"/>
-          <w:color w:val="3B3838" w:themeColor="background2" w:themeShade="40"/>
-          <w:sz w:val="28"/>
-          <w:szCs w:val="28"/>
-          <w:lang w:val="en-US"/>
-        </w:rPr>
-        <w:br w:type="page"/>
-      </w:r>
-    </w:p>
-    <w:p>
-      <w:pPr>
-        <w:spacing w:line="276" w:lineRule="auto"/>
-        <w:rPr>
-          <w:rFonts w:ascii="Times New Roman" w:eastAsia="CIDFont+F1" w:hAnsi="Times New Roman" w:cs="Times New Roman"/>
           <w:noProof w:val="0"/>
           <w:color w:val="3B3838" w:themeColor="background2" w:themeShade="40"/>
           <w:sz w:val="40"/>
           <w:szCs w:val="40"/>
-        </w:rPr>
-      </w:pPr>
-      <w:r>
-        <w:rPr>
-          <w:rFonts w:ascii="Times New Roman" w:eastAsia="CIDFont+F1" w:hAnsi="Times New Roman" w:cs="Times New Roman"/>
-          <w:noProof w:val="0"/>
-          <w:color w:val="3B3838" w:themeColor="background2" w:themeShade="40"/>
-          <w:sz w:val="40"/>
-          <w:szCs w:val="40"/>
-        </w:rPr>
-        <w:lastRenderedPageBreak/>
-        <w:t xml:space="preserve">Capitolo </w:t>
-      </w:r>
-      <w:r>
-        <w:rPr>
-          <w:rFonts w:ascii="Times New Roman" w:eastAsia="CIDFont+F1" w:hAnsi="Times New Roman" w:cs="Times New Roman"/>
-          <w:noProof w:val="0"/>
-          <w:color w:val="3B3838" w:themeColor="background2" w:themeShade="40"/>
-          <w:sz w:val="40"/>
-          <w:szCs w:val="40"/>
-        </w:rPr>
-        <w:t>3</w:t>
-      </w:r>
-    </w:p>
-    <w:p>
-      <w:pPr>
-        <w:spacing w:line="276" w:lineRule="auto"/>
-        <w:rPr>
-          <w:rFonts w:ascii="Times New Roman" w:eastAsia="CIDFont+F1" w:hAnsi="Times New Roman" w:cs="Times New Roman"/>
-          <w:noProof w:val="0"/>
-          <w:color w:val="3B3838" w:themeColor="background2" w:themeShade="40"/>
-          <w:sz w:val="56"/>
-          <w:szCs w:val="56"/>
-        </w:rPr>
-      </w:pPr>
-      <w:r>
-        <w:rPr>
-          <w:rFonts w:ascii="Times New Roman" w:eastAsia="CIDFont+F1" w:hAnsi="Times New Roman" w:cs="Times New Roman"/>
-          <w:noProof w:val="0"/>
-          <w:color w:val="3B3838" w:themeColor="background2" w:themeShade="40"/>
-          <w:sz w:val="56"/>
-          <w:szCs w:val="56"/>
-        </w:rPr>
-        <w:t>CRC Cards</w:t>
-      </w:r>
-    </w:p>
-    <w:p>
-      <w:pPr>
-        <w:spacing w:line="276" w:lineRule="auto"/>
-        <w:rPr>
-          <w:rFonts w:ascii="Times New Roman" w:eastAsia="CIDFont+F1" w:hAnsi="Times New Roman" w:cs="Times New Roman"/>
-          <w:noProof w:val="0"/>
-          <w:color w:val="3B3838" w:themeColor="background2" w:themeShade="40"/>
-          <w:sz w:val="56"/>
-          <w:szCs w:val="56"/>
         </w:rPr>
       </w:pPr>
     </w:p>
@@ -1850,7 +1135,6 @@
           <w:color w:val="3B3838" w:themeColor="background2" w:themeShade="40"/>
           <w:sz w:val="40"/>
           <w:szCs w:val="40"/>
-          <w:lang w:val="en-US"/>
         </w:rPr>
       </w:pPr>
       <w:r>
@@ -1859,81 +1143,6 @@
           <w:color w:val="3B3838" w:themeColor="background2" w:themeShade="40"/>
           <w:sz w:val="40"/>
           <w:szCs w:val="40"/>
-          <w:lang w:val="en-US"/>
-        </w:rPr>
-        <w:t>3.1 Classe 1</w:t>
-      </w:r>
-    </w:p>
-    <w:p>
-      <w:pPr>
-        <w:spacing w:line="276" w:lineRule="auto"/>
-        <w:rPr>
-          <w:rFonts w:ascii="Times New Roman" w:eastAsia="CIDFont+F1" w:hAnsi="Times New Roman" w:cs="Times New Roman"/>
-          <w:noProof w:val="0"/>
-          <w:color w:val="3B3838" w:themeColor="background2" w:themeShade="40"/>
-          <w:sz w:val="40"/>
-          <w:szCs w:val="40"/>
-        </w:rPr>
-      </w:pPr>
-    </w:p>
-    <w:p>
-      <w:pPr>
-        <w:pBdr>
-          <w:bottom w:val="single" w:sz="4" w:space="1" w:color="auto"/>
-        </w:pBdr>
-        <w:spacing w:line="276" w:lineRule="auto"/>
-        <w:rPr>
-          <w:rFonts w:ascii="Times New Roman" w:eastAsia="CIDFont+F1" w:hAnsi="Times New Roman" w:cs="Times New Roman"/>
-          <w:color w:val="3B3838" w:themeColor="background2" w:themeShade="40"/>
-          <w:sz w:val="40"/>
-          <w:szCs w:val="40"/>
-          <w:lang w:val="en-US"/>
-        </w:rPr>
-      </w:pPr>
-      <w:r>
-        <w:rPr>
-          <w:rFonts w:ascii="Times New Roman" w:eastAsia="CIDFont+F1" w:hAnsi="Times New Roman" w:cs="Times New Roman"/>
-          <w:color w:val="3B3838" w:themeColor="background2" w:themeShade="40"/>
-          <w:sz w:val="40"/>
-          <w:szCs w:val="40"/>
-          <w:lang w:val="en-US"/>
-        </w:rPr>
-        <w:t>3.2 Classe 2</w:t>
-      </w:r>
-    </w:p>
-    <w:p>
-      <w:pPr>
-        <w:spacing w:line="276" w:lineRule="auto"/>
-        <w:rPr>
-          <w:rFonts w:ascii="Times New Roman" w:eastAsia="CIDFont+F1" w:hAnsi="Times New Roman" w:cs="Times New Roman"/>
-          <w:noProof w:val="0"/>
-          <w:color w:val="3B3838" w:themeColor="background2" w:themeShade="40"/>
-          <w:sz w:val="40"/>
-          <w:szCs w:val="40"/>
-        </w:rPr>
-      </w:pPr>
-    </w:p>
-    <w:p>
-      <w:pPr>
-        <w:pBdr>
-          <w:bottom w:val="single" w:sz="4" w:space="1" w:color="auto"/>
-        </w:pBdr>
-        <w:spacing w:line="276" w:lineRule="auto"/>
-        <w:rPr>
-          <w:rFonts w:ascii="Times New Roman" w:eastAsia="CIDFont+F1" w:hAnsi="Times New Roman" w:cs="Times New Roman"/>
-          <w:color w:val="3B3838" w:themeColor="background2" w:themeShade="40"/>
-          <w:sz w:val="40"/>
-          <w:szCs w:val="40"/>
-          <w:lang w:val="en-US"/>
-        </w:rPr>
-      </w:pPr>
-      <w:r>
-        <w:rPr>
-          <w:rFonts w:ascii="Times New Roman" w:eastAsia="CIDFont+F1" w:hAnsi="Times New Roman" w:cs="Times New Roman"/>
-          <w:color w:val="3B3838" w:themeColor="background2" w:themeShade="40"/>
-          <w:sz w:val="40"/>
-          <w:szCs w:val="40"/>
-          <w:lang w:val="en-US"/>
         </w:rPr>
         <w:t>3.3 Classe 3</w:t>
       </w:r>
@@ -1981,149 +1190,6 @@
           <w:szCs w:val="40"/>
         </w:rPr>
         <w:br w:type="page"/>
-      </w:r>
-    </w:p>
-    <w:p>
-      <w:pPr>
-        <w:spacing w:line="276" w:lineRule="auto"/>
-        <w:rPr>
-          <w:rFonts w:ascii="Times New Roman" w:eastAsia="CIDFont+F1" w:hAnsi="Times New Roman" w:cs="Times New Roman"/>
-          <w:noProof w:val="0"/>
-          <w:color w:val="3B3838" w:themeColor="background2" w:themeShade="40"/>
-          <w:sz w:val="40"/>
-          <w:szCs w:val="40"/>
-        </w:rPr>
-      </w:pPr>
-      <w:r>
-        <w:rPr>
-          <w:rFonts w:ascii="Times New Roman" w:eastAsia="CIDFont+F1" w:hAnsi="Times New Roman" w:cs="Times New Roman"/>
-          <w:noProof w:val="0"/>
-          <w:color w:val="3B3838" w:themeColor="background2" w:themeShade="40"/>
-          <w:sz w:val="40"/>
-          <w:szCs w:val="40"/>
-        </w:rPr>
-        <w:lastRenderedPageBreak/>
-        <w:t xml:space="preserve">Capitolo </w:t>
-      </w:r>
-      <w:r>
-        <w:rPr>
-          <w:rFonts w:ascii="Times New Roman" w:eastAsia="CIDFont+F1" w:hAnsi="Times New Roman" w:cs="Times New Roman"/>
-          <w:noProof w:val="0"/>
-          <w:color w:val="3B3838" w:themeColor="background2" w:themeShade="40"/>
-          <w:sz w:val="40"/>
-          <w:szCs w:val="40"/>
-        </w:rPr>
-        <w:t>4</w:t>
-      </w:r>
-    </w:p>
-    <w:p>
-      <w:pPr>
-        <w:spacing w:line="276" w:lineRule="auto"/>
-        <w:rPr>
-          <w:rFonts w:ascii="Times New Roman" w:eastAsia="CIDFont+F1" w:hAnsi="Times New Roman" w:cs="Times New Roman"/>
-          <w:noProof w:val="0"/>
-          <w:color w:val="3B3838" w:themeColor="background2" w:themeShade="40"/>
-          <w:sz w:val="56"/>
-          <w:szCs w:val="56"/>
-        </w:rPr>
-      </w:pPr>
-      <w:r>
-        <w:rPr>
-          <w:rFonts w:ascii="Times New Roman" w:eastAsia="CIDFont+F1" w:hAnsi="Times New Roman" w:cs="Times New Roman"/>
-          <w:noProof w:val="0"/>
-          <w:color w:val="3B3838" w:themeColor="background2" w:themeShade="40"/>
-          <w:sz w:val="56"/>
-          <w:szCs w:val="56"/>
-        </w:rPr>
-        <w:t>Sequence Diagram</w:t>
-      </w:r>
-      <w:r>
-        <w:rPr>
-          <w:rFonts w:ascii="Times New Roman" w:eastAsia="CIDFont+F1" w:hAnsi="Times New Roman" w:cs="Times New Roman"/>
-          <w:noProof w:val="0"/>
-          <w:color w:val="3B3838" w:themeColor="background2" w:themeShade="40"/>
-          <w:sz w:val="56"/>
-          <w:szCs w:val="56"/>
-        </w:rPr>
-        <w:t>s</w:t>
-      </w:r>
-    </w:p>
-    <w:p>
-      <w:pPr>
-        <w:pBdr>
-          <w:bottom w:val="single" w:sz="4" w:space="1" w:color="auto"/>
-        </w:pBdr>
-        <w:spacing w:line="276" w:lineRule="auto"/>
-        <w:rPr>
-          <w:rFonts w:ascii="Times New Roman" w:eastAsia="CIDFont+F1" w:hAnsi="Times New Roman" w:cs="Times New Roman"/>
-          <w:color w:val="3B3838" w:themeColor="background2" w:themeShade="40"/>
-          <w:sz w:val="40"/>
-          <w:szCs w:val="40"/>
-          <w:lang w:val="en-US"/>
-        </w:rPr>
-      </w:pPr>
-    </w:p>
-    <w:p>
-      <w:pPr>
-        <w:pBdr>
-          <w:bottom w:val="single" w:sz="4" w:space="1" w:color="auto"/>
-        </w:pBdr>
-        <w:spacing w:line="276" w:lineRule="auto"/>
-        <w:rPr>
-          <w:rFonts w:ascii="Times New Roman" w:eastAsia="CIDFont+F1" w:hAnsi="Times New Roman" w:cs="Times New Roman"/>
-          <w:color w:val="3B3838" w:themeColor="background2" w:themeShade="40"/>
-          <w:sz w:val="40"/>
-          <w:szCs w:val="40"/>
-          <w:lang w:val="en-US"/>
-        </w:rPr>
-      </w:pPr>
-      <w:r>
-        <w:rPr>
-          <w:rFonts w:ascii="Times New Roman" w:eastAsia="CIDFont+F1" w:hAnsi="Times New Roman" w:cs="Times New Roman"/>
-          <w:color w:val="3B3838" w:themeColor="background2" w:themeShade="40"/>
-          <w:sz w:val="40"/>
-          <w:szCs w:val="40"/>
-          <w:lang w:val="en-US"/>
-        </w:rPr>
-        <w:t>4.1 Funzione 1</w:t>
-      </w:r>
-    </w:p>
-    <w:p>
-      <w:pPr>
-        <w:spacing w:line="276" w:lineRule="auto"/>
-        <w:rPr>
-          <w:rFonts w:ascii="Times New Roman" w:eastAsia="CIDFont+F1" w:hAnsi="Times New Roman" w:cs="Times New Roman"/>
-          <w:noProof w:val="0"/>
-          <w:color w:val="3B3838" w:themeColor="background2" w:themeShade="40"/>
-          <w:sz w:val="28"/>
-          <w:szCs w:val="28"/>
-          <w:lang w:val="en-US"/>
-        </w:rPr>
-      </w:pPr>
-    </w:p>
-    <w:p>
-      <w:pPr>
-        <w:pBdr>
-          <w:bottom w:val="single" w:sz="4" w:space="1" w:color="auto"/>
-        </w:pBdr>
-        <w:spacing w:line="276" w:lineRule="auto"/>
-        <w:rPr>
-          <w:rFonts w:ascii="Times New Roman" w:eastAsia="CIDFont+F1" w:hAnsi="Times New Roman" w:cs="Times New Roman"/>
-          <w:color w:val="3B3838" w:themeColor="background2" w:themeShade="40"/>
-          <w:sz w:val="40"/>
-          <w:szCs w:val="40"/>
-          <w:lang w:val="en-US"/>
-        </w:rPr>
-      </w:pPr>
-      <w:r>
-        <w:rPr>
-          <w:rFonts w:ascii="Times New Roman" w:eastAsia="CIDFont+F1" w:hAnsi="Times New Roman" w:cs="Times New Roman"/>
-          <w:color w:val="3B3838" w:themeColor="background2" w:themeShade="40"/>
-          <w:sz w:val="40"/>
-          <w:szCs w:val="40"/>
-          <w:lang w:val="en-US"/>
-        </w:rPr>
-        <w:t>4.2 Funzione 2</w:t>
       </w:r>
     </w:p>
     <w:p>
@@ -4863,6 +3929,28 @@
       <w:szCs w:val="32"/>
     </w:rPr>
   </w:style>
+  <w:style w:type="paragraph" w:styleId="Titolo2">
+    <w:name w:val="heading 2"/>
+    <w:basedOn w:val="Normale"/>
+    <w:next w:val="Normale"/>
+    <w:link w:val="Titolo2Carattere"/>
+    <w:uiPriority w:val="9"/>
+    <w:unhideWhenUsed/>
+    <w:qFormat/>
+    <w:rsid w:val="002113C1"/>
+    <w:pPr>
+      <w:keepNext/>
+      <w:keepLines/>
+      <w:spacing w:before="40" w:after="0"/>
+      <w:outlineLvl w:val="1"/>
+    </w:pPr>
+    <w:rPr>
+      <w:rFonts w:asciiTheme="majorHAnsi" w:eastAsiaTheme="majorEastAsia" w:hAnsiTheme="majorHAnsi" w:cstheme="majorBidi"/>
+      <w:color w:val="2F5496" w:themeColor="accent1" w:themeShade="BF"/>
+      <w:sz w:val="26"/>
+      <w:szCs w:val="26"/>
+    </w:rPr>
+  </w:style>
   <w:style w:type="character" w:default="1" w:styleId="Carpredefinitoparagrafo">
     <w:name w:val="Default Paragraph Font"/>
     <w:uiPriority w:val="1"/>
@@ -5485,6 +4573,78 @@
       <w:sz w:val="24"/>
       <w:szCs w:val="24"/>
       <w:lang w:eastAsia="it-IT"/>
+    </w:rPr>
+  </w:style>
+  <w:style w:type="paragraph" w:styleId="Nessunaspaziatura">
+    <w:name w:val="No Spacing"/>
+    <w:uiPriority w:val="1"/>
+    <w:qFormat/>
+    <w:rsid w:val="002113C1"/>
+    <w:pPr>
+      <w:spacing w:after="0" w:line="240" w:lineRule="auto"/>
+    </w:pPr>
+    <w:rPr>
+      <w:noProof/>
+    </w:rPr>
+  </w:style>
+  <w:style w:type="paragraph" w:styleId="Titolo">
+    <w:name w:val="Title"/>
+    <w:basedOn w:val="Normale"/>
+    <w:next w:val="Normale"/>
+    <w:link w:val="TitoloCarattere"/>
+    <w:uiPriority w:val="10"/>
+    <w:qFormat/>
+    <w:rsid w:val="002113C1"/>
+    <w:pPr>
+      <w:spacing w:after="0" w:line="240" w:lineRule="auto"/>
+      <w:contextualSpacing/>
+    </w:pPr>
+    <w:rPr>
+      <w:rFonts w:asciiTheme="majorHAnsi" w:eastAsiaTheme="majorEastAsia" w:hAnsiTheme="majorHAnsi" w:cstheme="majorBidi"/>
+      <w:spacing w:val="-10"/>
+      <w:kern w:val="28"/>
+      <w:sz w:val="56"/>
+      <w:szCs w:val="56"/>
+    </w:rPr>
+  </w:style>
+  <w:style w:type="character" w:customStyle="1" w:styleId="TitoloCarattere">
+    <w:name w:val="Titolo Carattere"/>
+    <w:basedOn w:val="Carpredefinitoparagrafo"/>
+    <w:link w:val="Titolo"/>
+    <w:uiPriority w:val="10"/>
+    <w:rsid w:val="002113C1"/>
+    <w:rPr>
+      <w:rFonts w:asciiTheme="majorHAnsi" w:eastAsiaTheme="majorEastAsia" w:hAnsiTheme="majorHAnsi" w:cstheme="majorBidi"/>
+      <w:noProof/>
+      <w:spacing w:val="-10"/>
+      <w:kern w:val="28"/>
+      <w:sz w:val="56"/>
+      <w:szCs w:val="56"/>
+    </w:rPr>
+  </w:style>
+  <w:style w:type="character" w:customStyle="1" w:styleId="Titolo2Carattere">
+    <w:name w:val="Titolo 2 Carattere"/>
+    <w:basedOn w:val="Carpredefinitoparagrafo"/>
+    <w:link w:val="Titolo2"/>
+    <w:uiPriority w:val="9"/>
+    <w:rsid w:val="002113C1"/>
+    <w:rPr>
+      <w:rFonts w:asciiTheme="majorHAnsi" w:eastAsiaTheme="majorEastAsia" w:hAnsiTheme="majorHAnsi" w:cstheme="majorBidi"/>
+      <w:noProof/>
+      <w:color w:val="2F5496" w:themeColor="accent1" w:themeShade="BF"/>
+      <w:sz w:val="26"/>
+      <w:szCs w:val="26"/>
+    </w:rPr>
+  </w:style>
+  <w:style w:type="character" w:styleId="Collegamentoipertestuale">
+    <w:name w:val="Hyperlink"/>
+    <w:basedOn w:val="Carpredefinitoparagrafo"/>
+    <w:uiPriority w:val="99"/>
+    <w:unhideWhenUsed/>
+    <w:rsid w:val="00E16A93"/>
+    <w:rPr>
+      <w:color w:val="0563C1" w:themeColor="hyperlink"/>
+      <w:u w:val="single"/>
     </w:rPr>
   </w:style>
 </w:styles>

</xml_diff>

<commit_message>
-aggiornata documentazione -riaggiunto metodo per funzionalità slot disponibili
</commit_message>
<xml_diff>
--- a/object-orientation/doc/Documentazione.docx
+++ b/object-orientation/doc/Documentazione.docx
@@ -521,9 +521,577 @@
     </w:p>
     <w:p>
       <w:pPr>
-        <w:rPr>
-          <w:rFonts w:ascii="Times New Roman" w:eastAsia="CIDFont+F1" w:hAnsi="Times New Roman" w:cs="Times New Roman"/>
-          <w:noProof w:val="0"/>
+        <w:spacing w:line="276" w:lineRule="auto"/>
+        <w:rPr>
+          <w:rFonts w:ascii="Times New Roman" w:eastAsia="CIDFont+F1" w:hAnsi="Times New Roman" w:cs="Times New Roman"/>
+          <w:noProof w:val="0"/>
+          <w:color w:val="3B3838" w:themeColor="background2" w:themeShade="40"/>
+          <w:sz w:val="40"/>
+          <w:szCs w:val="40"/>
+        </w:rPr>
+      </w:pPr>
+    </w:p>
+    <w:p>
+      <w:pPr>
+        <w:spacing w:line="276" w:lineRule="auto"/>
+        <w:rPr>
+          <w:rFonts w:ascii="Times New Roman" w:eastAsia="CIDFont+F1" w:hAnsi="Times New Roman" w:cs="Times New Roman"/>
+          <w:noProof w:val="0"/>
+          <w:color w:val="3B3838" w:themeColor="background2" w:themeShade="40"/>
+          <w:sz w:val="40"/>
+          <w:szCs w:val="40"/>
+        </w:rPr>
+      </w:pPr>
+    </w:p>
+    <w:p>
+      <w:pPr>
+        <w:spacing w:line="276" w:lineRule="auto"/>
+        <w:rPr>
+          <w:rFonts w:ascii="Times New Roman" w:eastAsia="CIDFont+F1" w:hAnsi="Times New Roman" w:cs="Times New Roman"/>
+          <w:noProof w:val="0"/>
+          <w:color w:val="3B3838" w:themeColor="background2" w:themeShade="40"/>
+          <w:sz w:val="40"/>
+          <w:szCs w:val="40"/>
+        </w:rPr>
+      </w:pPr>
+    </w:p>
+    <w:p>
+      <w:pPr>
+        <w:spacing w:line="276" w:lineRule="auto"/>
+        <w:rPr>
+          <w:rFonts w:ascii="Times New Roman" w:eastAsia="CIDFont+F1" w:hAnsi="Times New Roman" w:cs="Times New Roman"/>
+          <w:noProof w:val="0"/>
+          <w:color w:val="3B3838" w:themeColor="background2" w:themeShade="40"/>
+          <w:sz w:val="40"/>
+          <w:szCs w:val="40"/>
+        </w:rPr>
+      </w:pPr>
+    </w:p>
+    <w:p>
+      <w:pPr>
+        <w:spacing w:line="276" w:lineRule="auto"/>
+        <w:rPr>
+          <w:rFonts w:ascii="Times New Roman" w:eastAsia="CIDFont+F1" w:hAnsi="Times New Roman" w:cs="Times New Roman"/>
+          <w:noProof w:val="0"/>
+          <w:color w:val="3B3838" w:themeColor="background2" w:themeShade="40"/>
+          <w:sz w:val="40"/>
+          <w:szCs w:val="40"/>
+        </w:rPr>
+      </w:pPr>
+    </w:p>
+    <w:p>
+      <w:pPr>
+        <w:spacing w:line="276" w:lineRule="auto"/>
+        <w:rPr>
+          <w:rFonts w:ascii="Times New Roman" w:eastAsia="CIDFont+F1" w:hAnsi="Times New Roman" w:cs="Times New Roman"/>
+          <w:noProof w:val="0"/>
+          <w:color w:val="3B3838" w:themeColor="background2" w:themeShade="40"/>
+          <w:sz w:val="40"/>
+          <w:szCs w:val="40"/>
+        </w:rPr>
+      </w:pPr>
+    </w:p>
+    <w:p>
+      <w:pPr>
+        <w:spacing w:line="276" w:lineRule="auto"/>
+        <w:rPr>
+          <w:rFonts w:ascii="Times New Roman" w:eastAsia="CIDFont+F1" w:hAnsi="Times New Roman" w:cs="Times New Roman"/>
+          <w:noProof w:val="0"/>
+          <w:color w:val="3B3838" w:themeColor="background2" w:themeShade="40"/>
+          <w:sz w:val="40"/>
+          <w:szCs w:val="40"/>
+        </w:rPr>
+      </w:pPr>
+    </w:p>
+    <w:p>
+      <w:pPr>
+        <w:spacing w:line="276" w:lineRule="auto"/>
+        <w:rPr>
+          <w:rFonts w:ascii="Times New Roman" w:eastAsia="CIDFont+F1" w:hAnsi="Times New Roman" w:cs="Times New Roman"/>
+          <w:noProof w:val="0"/>
+          <w:color w:val="3B3838" w:themeColor="background2" w:themeShade="40"/>
+          <w:sz w:val="40"/>
+          <w:szCs w:val="40"/>
+        </w:rPr>
+      </w:pPr>
+    </w:p>
+    <w:p>
+      <w:pPr>
+        <w:spacing w:line="276" w:lineRule="auto"/>
+        <w:rPr>
+          <w:rFonts w:ascii="Times New Roman" w:eastAsia="CIDFont+F1" w:hAnsi="Times New Roman" w:cs="Times New Roman"/>
+          <w:noProof w:val="0"/>
+          <w:color w:val="3B3838" w:themeColor="background2" w:themeShade="40"/>
+          <w:sz w:val="40"/>
+          <w:szCs w:val="40"/>
+        </w:rPr>
+      </w:pPr>
+    </w:p>
+    <w:p>
+      <w:pPr>
+        <w:spacing w:line="276" w:lineRule="auto"/>
+        <w:rPr>
+          <w:rFonts w:ascii="Times New Roman" w:eastAsia="CIDFont+F1" w:hAnsi="Times New Roman" w:cs="Times New Roman"/>
+          <w:noProof w:val="0"/>
+          <w:color w:val="3B3838" w:themeColor="background2" w:themeShade="40"/>
+          <w:sz w:val="40"/>
+          <w:szCs w:val="40"/>
+        </w:rPr>
+      </w:pPr>
+    </w:p>
+    <w:p>
+      <w:pPr>
+        <w:spacing w:line="276" w:lineRule="auto"/>
+        <w:rPr>
+          <w:rFonts w:ascii="Times New Roman" w:eastAsia="CIDFont+F1" w:hAnsi="Times New Roman" w:cs="Times New Roman"/>
+          <w:noProof w:val="0"/>
+          <w:color w:val="3B3838" w:themeColor="background2" w:themeShade="40"/>
+          <w:sz w:val="40"/>
+          <w:szCs w:val="40"/>
+        </w:rPr>
+      </w:pPr>
+    </w:p>
+    <w:p>
+      <w:pPr>
+        <w:spacing w:line="276" w:lineRule="auto"/>
+        <w:rPr>
+          <w:rFonts w:ascii="Times New Roman" w:eastAsia="CIDFont+F1" w:hAnsi="Times New Roman" w:cs="Times New Roman"/>
+          <w:noProof w:val="0"/>
+          <w:color w:val="3B3838" w:themeColor="background2" w:themeShade="40"/>
+          <w:sz w:val="40"/>
+          <w:szCs w:val="40"/>
+        </w:rPr>
+      </w:pPr>
+    </w:p>
+    <w:p>
+      <w:pPr>
+        <w:spacing w:line="276" w:lineRule="auto"/>
+        <w:rPr>
+          <w:rFonts w:ascii="Times New Roman" w:eastAsia="CIDFont+F1" w:hAnsi="Times New Roman" w:cs="Times New Roman"/>
+          <w:noProof w:val="0"/>
+          <w:color w:val="3B3838" w:themeColor="background2" w:themeShade="40"/>
+          <w:sz w:val="40"/>
+          <w:szCs w:val="40"/>
+        </w:rPr>
+      </w:pPr>
+    </w:p>
+    <w:p>
+      <w:pPr>
+        <w:spacing w:line="276" w:lineRule="auto"/>
+        <w:rPr>
+          <w:rFonts w:ascii="Times New Roman" w:eastAsia="CIDFont+F1" w:hAnsi="Times New Roman" w:cs="Times New Roman"/>
+          <w:noProof w:val="0"/>
+          <w:color w:val="3B3838" w:themeColor="background2" w:themeShade="40"/>
+          <w:sz w:val="40"/>
+          <w:szCs w:val="40"/>
+        </w:rPr>
+      </w:pPr>
+    </w:p>
+    <w:p>
+      <w:pPr>
+        <w:spacing w:line="276" w:lineRule="auto"/>
+        <w:rPr>
+          <w:rFonts w:ascii="Times New Roman" w:eastAsia="CIDFont+F1" w:hAnsi="Times New Roman" w:cs="Times New Roman"/>
+          <w:noProof w:val="0"/>
+          <w:color w:val="3B3838" w:themeColor="background2" w:themeShade="40"/>
+          <w:sz w:val="40"/>
+          <w:szCs w:val="40"/>
+        </w:rPr>
+      </w:pPr>
+    </w:p>
+    <w:p>
+      <w:pPr>
+        <w:spacing w:line="276" w:lineRule="auto"/>
+        <w:rPr>
+          <w:rFonts w:ascii="Times New Roman" w:eastAsia="CIDFont+F1" w:hAnsi="Times New Roman" w:cs="Times New Roman"/>
+          <w:noProof w:val="0"/>
+          <w:color w:val="3B3838" w:themeColor="background2" w:themeShade="40"/>
+          <w:sz w:val="40"/>
+          <w:szCs w:val="40"/>
+        </w:rPr>
+      </w:pPr>
+    </w:p>
+    <w:p>
+      <w:pPr>
+        <w:spacing w:line="276" w:lineRule="auto"/>
+        <w:rPr>
+          <w:rFonts w:ascii="Times New Roman" w:eastAsia="CIDFont+F1" w:hAnsi="Times New Roman" w:cs="Times New Roman"/>
+          <w:noProof w:val="0"/>
+          <w:color w:val="3B3838" w:themeColor="background2" w:themeShade="40"/>
+          <w:sz w:val="40"/>
+          <w:szCs w:val="40"/>
+        </w:rPr>
+      </w:pPr>
+    </w:p>
+    <w:p>
+      <w:pPr>
+        <w:spacing w:line="276" w:lineRule="auto"/>
+        <w:rPr>
+          <w:rFonts w:ascii="Times New Roman" w:eastAsia="CIDFont+F1" w:hAnsi="Times New Roman" w:cs="Times New Roman"/>
+          <w:noProof w:val="0"/>
+          <w:color w:val="3B3838" w:themeColor="background2" w:themeShade="40"/>
+          <w:sz w:val="40"/>
+          <w:szCs w:val="40"/>
+        </w:rPr>
+      </w:pPr>
+    </w:p>
+    <w:p>
+      <w:pPr>
+        <w:spacing w:line="276" w:lineRule="auto"/>
+        <w:rPr>
+          <w:rFonts w:ascii="Times New Roman" w:eastAsia="CIDFont+F1" w:hAnsi="Times New Roman" w:cs="Times New Roman"/>
+          <w:noProof w:val="0"/>
+          <w:color w:val="3B3838" w:themeColor="background2" w:themeShade="40"/>
+          <w:sz w:val="40"/>
+          <w:szCs w:val="40"/>
+        </w:rPr>
+      </w:pPr>
+    </w:p>
+    <w:p>
+      <w:pPr>
+        <w:spacing w:line="276" w:lineRule="auto"/>
+        <w:rPr>
+          <w:rFonts w:ascii="Times New Roman" w:eastAsia="CIDFont+F1" w:hAnsi="Times New Roman" w:cs="Times New Roman"/>
+          <w:noProof w:val="0"/>
+          <w:color w:val="3B3838" w:themeColor="background2" w:themeShade="40"/>
+          <w:sz w:val="40"/>
+          <w:szCs w:val="40"/>
+        </w:rPr>
+      </w:pPr>
+      <w:r>
+        <w:rPr>
+          <w:rFonts w:ascii="Times New Roman" w:eastAsia="CIDFont+F1" w:hAnsi="Times New Roman" w:cs="Times New Roman"/>
+          <w:noProof w:val="0"/>
+          <w:color w:val="3B3838" w:themeColor="background2" w:themeShade="40"/>
+          <w:sz w:val="40"/>
+          <w:szCs w:val="40"/>
+        </w:rPr>
+        <w:lastRenderedPageBreak/>
+        <w:t>Capitolo 1</w:t>
+      </w:r>
+    </w:p>
+    <w:p>
+      <w:pPr>
+        <w:spacing w:line="276" w:lineRule="auto"/>
+        <w:rPr>
+          <w:rFonts w:ascii="Times New Roman" w:eastAsia="CIDFont+F1" w:hAnsi="Times New Roman" w:cs="Times New Roman"/>
+          <w:noProof w:val="0"/>
+          <w:color w:val="3B3838" w:themeColor="background2" w:themeShade="40"/>
+          <w:sz w:val="56"/>
+          <w:szCs w:val="56"/>
+        </w:rPr>
+      </w:pPr>
+      <w:r>
+        <w:rPr>
+          <w:rFonts w:ascii="Times New Roman" w:eastAsia="CIDFont+F1" w:hAnsi="Times New Roman" w:cs="Times New Roman"/>
+          <w:noProof w:val="0"/>
+          <w:color w:val="3B3838" w:themeColor="background2" w:themeShade="40"/>
+          <w:sz w:val="56"/>
+          <w:szCs w:val="56"/>
+        </w:rPr>
+        <w:t>Descrizione del Progetto</w:t>
+      </w:r>
+    </w:p>
+    <w:p>
+      <w:pPr>
+        <w:spacing w:line="276" w:lineRule="auto"/>
+        <w:rPr>
+          <w:rFonts w:ascii="Times New Roman" w:eastAsia="CIDFont+F1" w:hAnsi="Times New Roman" w:cs="Times New Roman"/>
+          <w:noProof w:val="0"/>
+          <w:color w:val="3B3838" w:themeColor="background2" w:themeShade="40"/>
+          <w:sz w:val="52"/>
+          <w:szCs w:val="52"/>
+        </w:rPr>
+      </w:pPr>
+    </w:p>
+    <w:p>
+      <w:pPr>
+        <w:pStyle w:val="Paragrafoelenco"/>
+        <w:numPr>
+          <w:ilvl w:val="1"/>
+          <w:numId w:val="6"/>
+        </w:numPr>
+        <w:pBdr>
+          <w:bottom w:val="single" w:sz="4" w:space="1" w:color="auto"/>
+        </w:pBdr>
+        <w:spacing w:line="276" w:lineRule="auto"/>
+        <w:rPr>
+          <w:rFonts w:ascii="Times New Roman" w:eastAsia="CIDFont+F1" w:hAnsi="Times New Roman" w:cs="Times New Roman"/>
+          <w:noProof w:val="0"/>
+          <w:color w:val="3B3838" w:themeColor="background2" w:themeShade="40"/>
+          <w:sz w:val="40"/>
+          <w:szCs w:val="40"/>
+        </w:rPr>
+      </w:pPr>
+      <w:r>
+        <w:rPr>
+          <w:rFonts w:ascii="Times New Roman" w:eastAsia="CIDFont+F1" w:hAnsi="Times New Roman" w:cs="Times New Roman"/>
+          <w:noProof w:val="0"/>
+          <w:color w:val="3B3838" w:themeColor="background2" w:themeShade="40"/>
+          <w:sz w:val="40"/>
+          <w:szCs w:val="40"/>
+        </w:rPr>
+        <w:t>Analisi del problema</w:t>
+      </w:r>
+    </w:p>
+    <w:p>
+      <w:pPr>
+        <w:spacing w:line="276" w:lineRule="auto"/>
+        <w:rPr>
+          <w:rFonts w:ascii="Times New Roman" w:eastAsia="CIDFont+F1" w:hAnsi="Times New Roman" w:cs="Times New Roman"/>
+          <w:noProof w:val="0"/>
+          <w:color w:val="3B3838" w:themeColor="background2" w:themeShade="40"/>
+          <w:sz w:val="28"/>
+          <w:szCs w:val="28"/>
+        </w:rPr>
+      </w:pPr>
+      <w:r>
+        <w:rPr>
+          <w:rFonts w:ascii="Times New Roman" w:eastAsia="CIDFont+F1" w:hAnsi="Times New Roman" w:cs="Times New Roman"/>
+          <w:noProof w:val="0"/>
+          <w:color w:val="3B3838" w:themeColor="background2" w:themeShade="40"/>
+          <w:sz w:val="28"/>
+          <w:szCs w:val="28"/>
+        </w:rPr>
+        <w:t xml:space="preserve">L’obiettivo principale del progetto sarà l’implementazione di </w:t>
+      </w:r>
+      <w:r>
+        <w:rPr>
+          <w:rFonts w:ascii="Times New Roman" w:eastAsia="CIDFont+F1" w:hAnsi="Times New Roman" w:cs="Times New Roman"/>
+          <w:noProof w:val="0"/>
+          <w:color w:val="3B3838" w:themeColor="background2" w:themeShade="40"/>
+          <w:sz w:val="28"/>
+          <w:szCs w:val="28"/>
+        </w:rPr>
+        <w:t>un applicativo java</w:t>
+      </w:r>
+      <w:r>
+        <w:rPr>
+          <w:rFonts w:ascii="Times New Roman" w:eastAsia="CIDFont+F1" w:hAnsi="Times New Roman" w:cs="Times New Roman"/>
+          <w:noProof w:val="0"/>
+          <w:color w:val="3B3838" w:themeColor="background2" w:themeShade="40"/>
+          <w:sz w:val="28"/>
+          <w:szCs w:val="28"/>
+        </w:rPr>
+        <w:t xml:space="preserve"> per la gestione di prenotazioni di strumenti in sedi di laboratori scientifici.</w:t>
+      </w:r>
+    </w:p>
+    <w:p>
+      <w:pPr>
+        <w:spacing w:line="276" w:lineRule="auto"/>
+        <w:rPr>
+          <w:rFonts w:ascii="Times New Roman" w:eastAsia="CIDFont+F1" w:hAnsi="Times New Roman" w:cs="Times New Roman"/>
+          <w:noProof w:val="0"/>
+          <w:color w:val="3B3838" w:themeColor="background2" w:themeShade="40"/>
+          <w:sz w:val="28"/>
+          <w:szCs w:val="28"/>
+        </w:rPr>
+      </w:pPr>
+      <w:r>
+        <w:rPr>
+          <w:rFonts w:ascii="Times New Roman" w:eastAsia="CIDFont+F1" w:hAnsi="Times New Roman" w:cs="Times New Roman"/>
+          <w:noProof w:val="0"/>
+          <w:color w:val="3B3838" w:themeColor="background2" w:themeShade="40"/>
+          <w:sz w:val="28"/>
+          <w:szCs w:val="28"/>
+        </w:rPr>
+        <w:t>L</w:t>
+      </w:r>
+      <w:r>
+        <w:rPr>
+          <w:rFonts w:ascii="Times New Roman" w:eastAsia="CIDFont+F1" w:hAnsi="Times New Roman" w:cs="Times New Roman"/>
+          <w:noProof w:val="0"/>
+          <w:color w:val="3B3838" w:themeColor="background2" w:themeShade="40"/>
+          <w:sz w:val="28"/>
+          <w:szCs w:val="28"/>
+        </w:rPr>
+        <w:t xml:space="preserve">’applicativo </w:t>
+      </w:r>
+      <w:r>
+        <w:rPr>
+          <w:rFonts w:ascii="Times New Roman" w:eastAsia="CIDFont+F1" w:hAnsi="Times New Roman" w:cs="Times New Roman"/>
+          <w:noProof w:val="0"/>
+          <w:color w:val="3B3838" w:themeColor="background2" w:themeShade="40"/>
+          <w:sz w:val="28"/>
+          <w:szCs w:val="28"/>
+        </w:rPr>
+        <w:t>conterrà informazioni su laboratori scientifici e le sedi presenti su tutto il territorio</w:t>
+      </w:r>
+      <w:r>
+        <w:rPr>
+          <w:rFonts w:ascii="Times New Roman" w:eastAsia="CIDFont+F1" w:hAnsi="Times New Roman" w:cs="Times New Roman"/>
+          <w:noProof w:val="0"/>
+          <w:color w:val="3B3838" w:themeColor="background2" w:themeShade="40"/>
+          <w:sz w:val="28"/>
+          <w:szCs w:val="28"/>
+        </w:rPr>
+        <w:t xml:space="preserve">. </w:t>
+      </w:r>
+      <w:r>
+        <w:rPr>
+          <w:rFonts w:ascii="Times New Roman" w:eastAsia="CIDFont+F1" w:hAnsi="Times New Roman" w:cs="Times New Roman"/>
+          <w:noProof w:val="0"/>
+          <w:color w:val="3B3838" w:themeColor="background2" w:themeShade="40"/>
+          <w:sz w:val="28"/>
+          <w:szCs w:val="28"/>
+        </w:rPr>
+        <w:t>Ogni sede avrà un determinato numero di postazioni in cui saranno disponibili strumenti per lo studio in ambito scientifico.</w:t>
+      </w:r>
+    </w:p>
+    <w:p>
+      <w:pPr>
+        <w:spacing w:line="276" w:lineRule="auto"/>
+        <w:rPr>
+          <w:rFonts w:ascii="Times New Roman" w:eastAsia="CIDFont+F1" w:hAnsi="Times New Roman" w:cs="Times New Roman"/>
+          <w:noProof w:val="0"/>
+          <w:color w:val="3B3838" w:themeColor="background2" w:themeShade="40"/>
+          <w:sz w:val="28"/>
+          <w:szCs w:val="28"/>
+          <w:u w:val="single"/>
+        </w:rPr>
+      </w:pPr>
+      <w:r>
+        <w:rPr>
+          <w:rFonts w:ascii="Times New Roman" w:eastAsia="CIDFont+F1" w:hAnsi="Times New Roman" w:cs="Times New Roman"/>
+          <w:noProof w:val="0"/>
+          <w:color w:val="3B3838" w:themeColor="background2" w:themeShade="40"/>
+          <w:sz w:val="28"/>
+          <w:szCs w:val="28"/>
+        </w:rPr>
+        <w:t>Saranno memorizzate credenziali su utenti registrati, i quali potranno effettuare prenotazioni su strumenti di laboratorio. Le prenotazioni per uno strumento potranno essere effettuate in base a:</w:t>
+      </w:r>
+    </w:p>
+    <w:p>
+      <w:pPr>
+        <w:pStyle w:val="Paragrafoelenco"/>
+        <w:numPr>
+          <w:ilvl w:val="0"/>
+          <w:numId w:val="10"/>
+        </w:numPr>
+        <w:spacing w:line="276" w:lineRule="auto"/>
+        <w:rPr>
+          <w:rFonts w:ascii="Times New Roman" w:eastAsia="CIDFont+F1" w:hAnsi="Times New Roman" w:cs="Times New Roman"/>
+          <w:noProof w:val="0"/>
+          <w:color w:val="3B3838" w:themeColor="background2" w:themeShade="40"/>
+          <w:sz w:val="28"/>
+          <w:szCs w:val="28"/>
+        </w:rPr>
+      </w:pPr>
+      <w:r>
+        <w:rPr>
+          <w:rFonts w:ascii="Times New Roman" w:eastAsia="CIDFont+F1" w:hAnsi="Times New Roman" w:cs="Times New Roman"/>
+          <w:noProof w:val="0"/>
+          <w:color w:val="3B3838" w:themeColor="background2" w:themeShade="40"/>
+          <w:sz w:val="28"/>
+          <w:szCs w:val="28"/>
+        </w:rPr>
+        <w:t>Tipo e descrizione</w:t>
+      </w:r>
+    </w:p>
+    <w:p>
+      <w:pPr>
+        <w:pStyle w:val="Paragrafoelenco"/>
+        <w:numPr>
+          <w:ilvl w:val="0"/>
+          <w:numId w:val="10"/>
+        </w:numPr>
+        <w:spacing w:line="276" w:lineRule="auto"/>
+        <w:rPr>
+          <w:rFonts w:ascii="Times New Roman" w:eastAsia="CIDFont+F1" w:hAnsi="Times New Roman" w:cs="Times New Roman"/>
+          <w:noProof w:val="0"/>
+          <w:color w:val="3B3838" w:themeColor="background2" w:themeShade="40"/>
+          <w:sz w:val="28"/>
+          <w:szCs w:val="28"/>
+        </w:rPr>
+      </w:pPr>
+      <w:r>
+        <w:rPr>
+          <w:rFonts w:ascii="Times New Roman" w:eastAsia="CIDFont+F1" w:hAnsi="Times New Roman" w:cs="Times New Roman"/>
+          <w:noProof w:val="0"/>
+          <w:color w:val="3B3838" w:themeColor="background2" w:themeShade="40"/>
+          <w:sz w:val="28"/>
+          <w:szCs w:val="28"/>
+        </w:rPr>
+        <w:t>Sede di appartenenza</w:t>
+      </w:r>
+    </w:p>
+    <w:p>
+      <w:pPr>
+        <w:spacing w:line="276" w:lineRule="auto"/>
+        <w:rPr>
+          <w:rFonts w:ascii="Times New Roman" w:eastAsia="CIDFont+F1" w:hAnsi="Times New Roman" w:cs="Times New Roman"/>
+          <w:noProof w:val="0"/>
+          <w:color w:val="3B3838" w:themeColor="background2" w:themeShade="40"/>
+          <w:sz w:val="28"/>
+          <w:szCs w:val="28"/>
+        </w:rPr>
+      </w:pPr>
+      <w:r>
+        <w:rPr>
+          <w:rFonts w:ascii="Times New Roman" w:eastAsia="CIDFont+F1" w:hAnsi="Times New Roman" w:cs="Times New Roman"/>
+          <w:noProof w:val="0"/>
+          <w:color w:val="3B3838" w:themeColor="background2" w:themeShade="40"/>
+          <w:sz w:val="28"/>
+          <w:szCs w:val="28"/>
+        </w:rPr>
+        <w:t>Gli utenti potranno visualizzare un calendario di prenotazione per ogni strumento e vedere gli slot liberi prenotabili</w:t>
+      </w:r>
+      <w:r>
+        <w:rPr>
+          <w:rFonts w:ascii="Times New Roman" w:eastAsia="CIDFont+F1" w:hAnsi="Times New Roman" w:cs="Times New Roman"/>
+          <w:noProof w:val="0"/>
+          <w:color w:val="3B3838" w:themeColor="background2" w:themeShade="40"/>
+          <w:sz w:val="28"/>
+          <w:szCs w:val="28"/>
+        </w:rPr>
+        <w:t xml:space="preserve">. Infine, agli utenti sarà </w:t>
+      </w:r>
+      <w:r>
+        <w:rPr>
+          <w:rFonts w:ascii="Times New Roman" w:eastAsia="CIDFont+F1" w:hAnsi="Times New Roman" w:cs="Times New Roman"/>
+          <w:noProof w:val="0"/>
+          <w:color w:val="3B3838" w:themeColor="background2" w:themeShade="40"/>
+          <w:sz w:val="28"/>
+          <w:szCs w:val="28"/>
+        </w:rPr>
+        <w:t xml:space="preserve">data la </w:t>
+      </w:r>
+      <w:r>
+        <w:rPr>
+          <w:rFonts w:ascii="Times New Roman" w:eastAsia="CIDFont+F1" w:hAnsi="Times New Roman" w:cs="Times New Roman"/>
+          <w:noProof w:val="0"/>
+          <w:color w:val="3B3838" w:themeColor="background2" w:themeShade="40"/>
+          <w:sz w:val="28"/>
+          <w:szCs w:val="28"/>
+        </w:rPr>
+        <w:t>possibil</w:t>
+      </w:r>
+      <w:r>
+        <w:rPr>
+          <w:rFonts w:ascii="Times New Roman" w:eastAsia="CIDFont+F1" w:hAnsi="Times New Roman" w:cs="Times New Roman"/>
+          <w:noProof w:val="0"/>
+          <w:color w:val="3B3838" w:themeColor="background2" w:themeShade="40"/>
+          <w:sz w:val="28"/>
+          <w:szCs w:val="28"/>
+        </w:rPr>
+        <w:t>ità di</w:t>
+      </w:r>
+      <w:r>
+        <w:rPr>
+          <w:rFonts w:ascii="Times New Roman" w:eastAsia="CIDFont+F1" w:hAnsi="Times New Roman" w:cs="Times New Roman"/>
+          <w:noProof w:val="0"/>
+          <w:color w:val="3B3838" w:themeColor="background2" w:themeShade="40"/>
+          <w:sz w:val="28"/>
+          <w:szCs w:val="28"/>
+        </w:rPr>
+        <w:t xml:space="preserve"> gestire le proprie prenotazioni, tramite modifica o cancellazione.</w:t>
+      </w:r>
+    </w:p>
+    <w:p>
+      <w:pPr>
+        <w:spacing w:line="276" w:lineRule="auto"/>
+        <w:rPr>
+          <w:rFonts w:ascii="Times New Roman" w:eastAsia="CIDFont+F1" w:hAnsi="Times New Roman" w:cs="Times New Roman"/>
           <w:sz w:val="24"/>
           <w:szCs w:val="24"/>
         </w:rPr>
@@ -532,17 +1100,75 @@
         <w:rPr>
           <w:rFonts w:ascii="Times New Roman" w:eastAsia="CIDFont+F1" w:hAnsi="Times New Roman" w:cs="Times New Roman"/>
           <w:noProof w:val="0"/>
+          <w:color w:val="3B3838" w:themeColor="background2" w:themeShade="40"/>
+          <w:sz w:val="28"/>
+          <w:szCs w:val="28"/>
+        </w:rPr>
+        <w:t>Per ogni strumento sarà visibile un riepilogo, su base mensile ed annuale, di statistiche pertinenti al</w:t>
+      </w:r>
+      <w:r>
+        <w:rPr>
+          <w:rFonts w:ascii="Times New Roman" w:eastAsia="CIDFont+F1" w:hAnsi="Times New Roman" w:cs="Times New Roman"/>
+          <w:noProof w:val="0"/>
+          <w:color w:val="3B3838" w:themeColor="background2" w:themeShade="40"/>
+          <w:sz w:val="28"/>
+          <w:szCs w:val="28"/>
+        </w:rPr>
+        <w:t xml:space="preserve"> tempo</w:t>
+      </w:r>
+      <w:r>
+        <w:rPr>
+          <w:rFonts w:ascii="Times New Roman" w:eastAsia="CIDFont+F1" w:hAnsi="Times New Roman" w:cs="Times New Roman"/>
+          <w:noProof w:val="0"/>
+          <w:color w:val="3B3838" w:themeColor="background2" w:themeShade="40"/>
+          <w:sz w:val="28"/>
+          <w:szCs w:val="28"/>
+        </w:rPr>
+        <w:t xml:space="preserve"> di utilizzo ed agli utenti che lo hanno utilizzato</w:t>
+      </w:r>
+      <w:r>
+        <w:rPr>
+          <w:rFonts w:ascii="Times New Roman" w:eastAsia="CIDFont+F1" w:hAnsi="Times New Roman" w:cs="Times New Roman"/>
+          <w:noProof w:val="0"/>
+          <w:color w:val="3B3838" w:themeColor="background2" w:themeShade="40"/>
+          <w:sz w:val="28"/>
+          <w:szCs w:val="28"/>
+        </w:rPr>
+        <w:t xml:space="preserve"> di più</w:t>
+      </w:r>
+      <w:r>
+        <w:rPr>
+          <w:rFonts w:ascii="Times New Roman" w:eastAsia="CIDFont+F1" w:hAnsi="Times New Roman" w:cs="Times New Roman"/>
+          <w:noProof w:val="0"/>
+          <w:color w:val="3B3838" w:themeColor="background2" w:themeShade="40"/>
+          <w:sz w:val="28"/>
+          <w:szCs w:val="28"/>
+        </w:rPr>
+        <w:t>.</w:t>
+      </w:r>
+    </w:p>
+    <w:p>
+      <w:pPr>
+        <w:rPr>
+          <w:rFonts w:ascii="Times New Roman" w:eastAsia="CIDFont+F1" w:hAnsi="Times New Roman" w:cs="Times New Roman"/>
+          <w:noProof w:val="0"/>
           <w:sz w:val="24"/>
           <w:szCs w:val="24"/>
         </w:rPr>
-        <w:lastRenderedPageBreak/>
+      </w:pPr>
+      <w:r>
+        <w:rPr>
+          <w:rFonts w:ascii="Times New Roman" w:eastAsia="CIDFont+F1" w:hAnsi="Times New Roman" w:cs="Times New Roman"/>
+          <w:noProof w:val="0"/>
+          <w:sz w:val="24"/>
+          <w:szCs w:val="24"/>
+        </w:rPr>
         <w:br w:type="page"/>
       </w:r>
     </w:p>
-    <w:bookmarkStart w:id="1" w:name="_Toc126060286" w:displacedByCustomXml="next"/>
     <w:sdt>
       <w:sdtPr>
-        <w:id w:val="-1241552101"/>
+        <w:id w:val="-681199572"/>
         <w:docPartObj>
           <w:docPartGallery w:val="Table of Contents"/>
           <w:docPartUnique/>
@@ -553,36 +1179,23 @@
           <w:rFonts w:asciiTheme="minorHAnsi" w:eastAsiaTheme="minorHAnsi" w:hAnsiTheme="minorHAnsi" w:cstheme="minorBidi"/>
           <w:b/>
           <w:bCs/>
+          <w:noProof/>
           <w:color w:val="auto"/>
           <w:sz w:val="22"/>
           <w:szCs w:val="22"/>
+          <w:lang w:eastAsia="en-US"/>
         </w:rPr>
       </w:sdtEndPr>
       <w:sdtContent>
         <w:p>
           <w:pPr>
-            <w:pStyle w:val="Titolo1"/>
+            <w:pStyle w:val="Titolosommario"/>
           </w:pPr>
           <w:r>
             <w:t>Sommario</w:t>
           </w:r>
-          <w:bookmarkEnd w:id="1"/>
         </w:p>
         <w:p>
-          <w:pPr>
-            <w:pStyle w:val="Sommario1"/>
-            <w:tabs>
-              <w:tab w:val="right" w:leader="dot" w:pos="9962"/>
-            </w:tabs>
-            <w:rPr>
-              <w:rFonts w:asciiTheme="minorHAnsi" w:hAnsiTheme="minorHAnsi" w:cstheme="minorBidi"/>
-              <w:b w:val="0"/>
-              <w:bCs w:val="0"/>
-              <w:noProof/>
-              <w:sz w:val="22"/>
-              <w:szCs w:val="22"/>
-            </w:rPr>
-          </w:pPr>
           <w:r>
             <w:fldChar w:fldCharType="begin"/>
           </w:r>
@@ -592,65 +1205,13 @@
           <w:r>
             <w:fldChar w:fldCharType="separate"/>
           </w:r>
-          <w:hyperlink w:anchor="_Toc126060286" w:history="1">
-            <w:r>
-              <w:rPr>
-                <w:rStyle w:val="Collegamentoipertestuale"/>
-                <w:noProof/>
-              </w:rPr>
-              <w:t>Sommario</w:t>
-            </w:r>
-            <w:r>
-              <w:rPr>
-                <w:noProof/>
-                <w:webHidden/>
-              </w:rPr>
-              <w:tab/>
-            </w:r>
-            <w:r>
-              <w:rPr>
-                <w:noProof/>
-                <w:webHidden/>
-              </w:rPr>
-              <w:fldChar w:fldCharType="begin"/>
-            </w:r>
-            <w:r>
-              <w:rPr>
-                <w:noProof/>
-                <w:webHidden/>
-              </w:rPr>
-              <w:instrText xml:space="preserve"> PAGEREF _Toc126060286 \h </w:instrText>
-            </w:r>
-            <w:r>
-              <w:rPr>
-                <w:noProof/>
-                <w:webHidden/>
-              </w:rPr>
-            </w:r>
-            <w:r>
-              <w:rPr>
-                <w:noProof/>
-                <w:webHidden/>
-              </w:rPr>
-              <w:fldChar w:fldCharType="separate"/>
-            </w:r>
-            <w:r>
-              <w:rPr>
-                <w:noProof/>
-                <w:webHidden/>
-              </w:rPr>
-              <w:t>3</w:t>
-            </w:r>
-            <w:r>
-              <w:rPr>
-                <w:noProof/>
-                <w:webHidden/>
-              </w:rPr>
-              <w:fldChar w:fldCharType="end"/>
-            </w:r>
-          </w:hyperlink>
-        </w:p>
-        <w:p>
+          <w:r>
+            <w:rPr>
+              <w:b/>
+              <w:bCs/>
+            </w:rPr>
+            <w:t>Nessuna voce di sommario trovata.</w:t>
+          </w:r>
           <w:r>
             <w:rPr>
               <w:b/>
@@ -722,7 +1283,17 @@
           <w:sz w:val="40"/>
           <w:szCs w:val="40"/>
         </w:rPr>
-        <w:t>Capitolo 1</w:t>
+        <w:t xml:space="preserve">Capitolo </w:t>
+      </w:r>
+      <w:r>
+        <w:rPr>
+          <w:rFonts w:ascii="Times New Roman" w:eastAsia="CIDFont+F1" w:hAnsi="Times New Roman" w:cs="Times New Roman"/>
+          <w:noProof w:val="0"/>
+          <w:color w:val="3B3838" w:themeColor="background2" w:themeShade="40"/>
+          <w:sz w:val="40"/>
+          <w:szCs w:val="40"/>
+        </w:rPr>
+        <w:t>2</w:t>
       </w:r>
     </w:p>
     <w:p>
@@ -736,16 +1307,8 @@
         <w:rPr>
           <w:rFonts w:ascii="Times New Roman" w:hAnsi="Times New Roman" w:cs="Times New Roman"/>
         </w:rPr>
-        <w:t xml:space="preserve">Class </w:t>
-      </w:r>
-      <w:proofErr w:type="spellStart"/>
-      <w:r>
-        <w:rPr>
-          <w:rFonts w:ascii="Times New Roman" w:hAnsi="Times New Roman" w:cs="Times New Roman"/>
-        </w:rPr>
-        <w:t>Diagram</w:t>
-      </w:r>
-      <w:proofErr w:type="spellEnd"/>
+        <w:t>Class Diagram</w:t>
+      </w:r>
     </w:p>
     <w:p>
       <w:pPr>
@@ -764,7 +1327,7 @@
         <w:pStyle w:val="Paragrafoelenco"/>
         <w:numPr>
           <w:ilvl w:val="1"/>
-          <w:numId w:val="6"/>
+          <w:numId w:val="21"/>
         </w:numPr>
         <w:pBdr>
           <w:bottom w:val="single" w:sz="4" w:space="1" w:color="auto"/>
@@ -929,7 +1492,25 @@
           <w:sz w:val="40"/>
           <w:szCs w:val="40"/>
         </w:rPr>
-        <w:t>Metodo signupAccessFrame</w:t>
+        <w:t xml:space="preserve">Metodo </w:t>
+      </w:r>
+      <w:r>
+        <w:rPr>
+          <w:rFonts w:ascii="Times New Roman" w:eastAsia="CIDFont+F1" w:hAnsi="Times New Roman" w:cs="Times New Roman"/>
+          <w:color w:val="3B3838" w:themeColor="background2" w:themeShade="40"/>
+          <w:sz w:val="40"/>
+          <w:szCs w:val="40"/>
+        </w:rPr>
+        <w:t>login</w:t>
+      </w:r>
+      <w:r>
+        <w:rPr>
+          <w:rFonts w:ascii="Times New Roman" w:eastAsia="CIDFont+F1" w:hAnsi="Times New Roman" w:cs="Times New Roman"/>
+          <w:color w:val="3B3838" w:themeColor="background2" w:themeShade="40"/>
+          <w:sz w:val="40"/>
+          <w:szCs w:val="40"/>
+        </w:rPr>
+        <w:t>AccessFrame</w:t>
       </w:r>
     </w:p>
     <w:p>
@@ -943,6 +1524,56 @@
           <w:szCs w:val="28"/>
         </w:rPr>
       </w:pPr>
+      <w:r>
+        <w:drawing>
+          <wp:inline distT="0" distB="0" distL="0" distR="0" wp14:anchorId="5AC65727" wp14:editId="60A795F8">
+            <wp:extent cx="6332220" cy="5812790"/>
+            <wp:effectExtent l="0" t="0" r="0" b="0"/>
+            <wp:docPr id="2" name="Immagine 2"/>
+            <wp:cNvGraphicFramePr>
+              <a:graphicFrameLocks xmlns:a="http://schemas.openxmlformats.org/drawingml/2006/main" noChangeAspect="1"/>
+            </wp:cNvGraphicFramePr>
+            <a:graphic xmlns:a="http://schemas.openxmlformats.org/drawingml/2006/main">
+              <a:graphicData uri="http://schemas.openxmlformats.org/drawingml/2006/picture">
+                <pic:pic xmlns:pic="http://schemas.openxmlformats.org/drawingml/2006/picture">
+                  <pic:nvPicPr>
+                    <pic:cNvPr id="0" name="Picture 1"/>
+                    <pic:cNvPicPr>
+                      <a:picLocks noChangeAspect="1" noChangeArrowheads="1"/>
+                    </pic:cNvPicPr>
+                  </pic:nvPicPr>
+                  <pic:blipFill>
+                    <a:blip r:embed="rId9" cstate="print">
+                      <a:extLst>
+                        <a:ext uri="{28A0092B-C50C-407E-A947-70E740481C1C}">
+                          <a14:useLocalDpi xmlns:a14="http://schemas.microsoft.com/office/drawing/2010/main" val="0"/>
+                        </a:ext>
+                      </a:extLst>
+                    </a:blip>
+                    <a:srcRect/>
+                    <a:stretch>
+                      <a:fillRect/>
+                    </a:stretch>
+                  </pic:blipFill>
+                  <pic:spPr bwMode="auto">
+                    <a:xfrm>
+                      <a:off x="0" y="0"/>
+                      <a:ext cx="6332220" cy="5812790"/>
+                    </a:xfrm>
+                    <a:prstGeom prst="rect">
+                      <a:avLst/>
+                    </a:prstGeom>
+                    <a:noFill/>
+                    <a:ln>
+                      <a:noFill/>
+                    </a:ln>
+                  </pic:spPr>
+                </pic:pic>
+              </a:graphicData>
+            </a:graphic>
+          </wp:inline>
+        </w:drawing>
+      </w:r>
     </w:p>
     <w:p>
       <w:pPr>
@@ -955,92 +1586,6 @@
           <w:szCs w:val="28"/>
         </w:rPr>
       </w:pPr>
-    </w:p>
-    <w:p>
-      <w:pPr>
-        <w:rPr>
-          <w:rFonts w:ascii="Times New Roman" w:eastAsia="CIDFont+F1" w:hAnsi="Times New Roman" w:cs="Times New Roman"/>
-          <w:noProof w:val="0"/>
-          <w:color w:val="3B3838" w:themeColor="background2" w:themeShade="40"/>
-          <w:sz w:val="28"/>
-          <w:szCs w:val="28"/>
-        </w:rPr>
-      </w:pPr>
-      <w:r>
-        <w:rPr>
-          <w:rFonts w:ascii="Times New Roman" w:eastAsia="CIDFont+F1" w:hAnsi="Times New Roman" w:cs="Times New Roman"/>
-          <w:noProof w:val="0"/>
-          <w:color w:val="3B3838" w:themeColor="background2" w:themeShade="40"/>
-          <w:sz w:val="28"/>
-          <w:szCs w:val="28"/>
-        </w:rPr>
-        <w:br w:type="page"/>
-      </w:r>
-    </w:p>
-    <w:p>
-      <w:pPr>
-        <w:rPr>
-          <w:rFonts w:ascii="Times New Roman" w:eastAsia="CIDFont+F1" w:hAnsi="Times New Roman" w:cs="Times New Roman"/>
-          <w:noProof w:val="0"/>
-          <w:color w:val="3B3838" w:themeColor="background2" w:themeShade="40"/>
-          <w:sz w:val="28"/>
-          <w:szCs w:val="28"/>
-        </w:rPr>
-      </w:pPr>
-    </w:p>
-    <w:p>
-      <w:pPr>
-        <w:spacing w:line="276" w:lineRule="auto"/>
-        <w:rPr>
-          <w:rFonts w:ascii="Times New Roman" w:eastAsia="CIDFont+F1" w:hAnsi="Times New Roman" w:cs="Times New Roman"/>
-          <w:noProof w:val="0"/>
-          <w:color w:val="3B3838" w:themeColor="background2" w:themeShade="40"/>
-          <w:sz w:val="40"/>
-          <w:szCs w:val="40"/>
-        </w:rPr>
-      </w:pPr>
-      <w:r>
-        <w:rPr>
-          <w:rFonts w:ascii="Times New Roman" w:eastAsia="CIDFont+F1" w:hAnsi="Times New Roman" w:cs="Times New Roman"/>
-          <w:noProof w:val="0"/>
-          <w:color w:val="3B3838" w:themeColor="background2" w:themeShade="40"/>
-          <w:sz w:val="40"/>
-          <w:szCs w:val="40"/>
-        </w:rPr>
-        <w:t xml:space="preserve">Capitolo </w:t>
-      </w:r>
-      <w:r>
-        <w:rPr>
-          <w:rFonts w:ascii="Times New Roman" w:eastAsia="CIDFont+F1" w:hAnsi="Times New Roman" w:cs="Times New Roman"/>
-          <w:noProof w:val="0"/>
-          <w:color w:val="3B3838" w:themeColor="background2" w:themeShade="40"/>
-          <w:sz w:val="40"/>
-          <w:szCs w:val="40"/>
-        </w:rPr>
-        <w:t>3</w:t>
-      </w:r>
-    </w:p>
-    <w:p>
-      <w:pPr>
-        <w:spacing w:line="276" w:lineRule="auto"/>
-        <w:rPr>
-          <w:rFonts w:ascii="Times New Roman" w:eastAsia="CIDFont+F1" w:hAnsi="Times New Roman" w:cs="Times New Roman"/>
-          <w:noProof w:val="0"/>
-          <w:color w:val="3B3838" w:themeColor="background2" w:themeShade="40"/>
-          <w:sz w:val="56"/>
-          <w:szCs w:val="56"/>
-        </w:rPr>
-      </w:pPr>
-      <w:r>
-        <w:rPr>
-          <w:rFonts w:ascii="Times New Roman" w:eastAsia="CIDFont+F1" w:hAnsi="Times New Roman" w:cs="Times New Roman"/>
-          <w:noProof w:val="0"/>
-          <w:color w:val="3B3838" w:themeColor="background2" w:themeShade="40"/>
-          <w:sz w:val="56"/>
-          <w:szCs w:val="56"/>
-        </w:rPr>
-        <w:t>CRC Cards</w:t>
-      </w:r>
     </w:p>
     <w:p>
       <w:pPr>
@@ -1074,34 +1619,26 @@
           <w:sz w:val="40"/>
           <w:szCs w:val="40"/>
         </w:rPr>
-        <w:t>3.1 Classe 1</w:t>
-      </w:r>
-    </w:p>
-    <w:p>
-      <w:pPr>
-        <w:spacing w:line="276" w:lineRule="auto"/>
-        <w:rPr>
-          <w:rFonts w:ascii="Times New Roman" w:eastAsia="CIDFont+F1" w:hAnsi="Times New Roman" w:cs="Times New Roman"/>
-          <w:noProof w:val="0"/>
+        <w:t>2</w:t>
+      </w:r>
+      <w:r>
+        <w:rPr>
+          <w:rFonts w:ascii="Times New Roman" w:eastAsia="CIDFont+F1" w:hAnsi="Times New Roman" w:cs="Times New Roman"/>
           <w:color w:val="3B3838" w:themeColor="background2" w:themeShade="40"/>
           <w:sz w:val="40"/>
           <w:szCs w:val="40"/>
         </w:rPr>
-      </w:pPr>
-    </w:p>
-    <w:p>
-      <w:pPr>
-        <w:pBdr>
-          <w:bottom w:val="single" w:sz="4" w:space="1" w:color="auto"/>
-        </w:pBdr>
-        <w:spacing w:line="276" w:lineRule="auto"/>
+        <w:t>.2</w:t>
+      </w:r>
+      <w:r>
         <w:rPr>
           <w:rFonts w:ascii="Times New Roman" w:eastAsia="CIDFont+F1" w:hAnsi="Times New Roman" w:cs="Times New Roman"/>
           <w:color w:val="3B3838" w:themeColor="background2" w:themeShade="40"/>
           <w:sz w:val="40"/>
           <w:szCs w:val="40"/>
         </w:rPr>
-      </w:pPr>
+        <w:t xml:space="preserve"> </w:t>
+      </w:r>
       <w:r>
         <w:rPr>
           <w:rFonts w:ascii="Times New Roman" w:eastAsia="CIDFont+F1" w:hAnsi="Times New Roman" w:cs="Times New Roman"/>
@@ -1109,47 +1646,121 @@
           <w:sz w:val="40"/>
           <w:szCs w:val="40"/>
         </w:rPr>
-        <w:t>3.2 Classe 2</w:t>
-      </w:r>
-    </w:p>
-    <w:p>
-      <w:pPr>
-        <w:spacing w:line="276" w:lineRule="auto"/>
-        <w:rPr>
-          <w:rFonts w:ascii="Times New Roman" w:eastAsia="CIDFont+F1" w:hAnsi="Times New Roman" w:cs="Times New Roman"/>
-          <w:noProof w:val="0"/>
+        <w:t xml:space="preserve">Metodo </w:t>
+      </w:r>
+      <w:r>
+        <w:rPr>
+          <w:rFonts w:ascii="Times New Roman" w:eastAsia="CIDFont+F1" w:hAnsi="Times New Roman" w:cs="Times New Roman"/>
           <w:color w:val="3B3838" w:themeColor="background2" w:themeShade="40"/>
           <w:sz w:val="40"/>
           <w:szCs w:val="40"/>
         </w:rPr>
-      </w:pPr>
-    </w:p>
-    <w:p>
-      <w:pPr>
-        <w:pBdr>
-          <w:bottom w:val="single" w:sz="4" w:space="1" w:color="auto"/>
-        </w:pBdr>
-        <w:spacing w:line="276" w:lineRule="auto"/>
+        <w:t>makeReservationMainpage</w:t>
+      </w:r>
+      <w:r>
         <w:rPr>
           <w:rFonts w:ascii="Times New Roman" w:eastAsia="CIDFont+F1" w:hAnsi="Times New Roman" w:cs="Times New Roman"/>
           <w:color w:val="3B3838" w:themeColor="background2" w:themeShade="40"/>
           <w:sz w:val="40"/>
           <w:szCs w:val="40"/>
         </w:rPr>
-      </w:pPr>
-      <w:r>
-        <w:rPr>
-          <w:rFonts w:ascii="Times New Roman" w:eastAsia="CIDFont+F1" w:hAnsi="Times New Roman" w:cs="Times New Roman"/>
+        <w:t>Frame</w:t>
+      </w:r>
+    </w:p>
+    <w:p>
+      <w:pPr>
+        <w:rPr>
+          <w:rFonts w:ascii="Times New Roman" w:eastAsia="CIDFont+F1" w:hAnsi="Times New Roman" w:cs="Times New Roman"/>
+          <w:noProof w:val="0"/>
+          <w:color w:val="3B3838" w:themeColor="background2" w:themeShade="40"/>
+          <w:sz w:val="28"/>
+          <w:szCs w:val="28"/>
+        </w:rPr>
+      </w:pPr>
+      <w:r>
+        <w:drawing>
+          <wp:inline distT="0" distB="0" distL="0" distR="0" wp14:anchorId="2E682CD6" wp14:editId="57C2C553">
+            <wp:extent cx="6332220" cy="5380990"/>
+            <wp:effectExtent l="0" t="0" r="0" b="0"/>
+            <wp:docPr id="3" name="Immagine 3"/>
+            <wp:cNvGraphicFramePr>
+              <a:graphicFrameLocks xmlns:a="http://schemas.openxmlformats.org/drawingml/2006/main" noChangeAspect="1"/>
+            </wp:cNvGraphicFramePr>
+            <a:graphic xmlns:a="http://schemas.openxmlformats.org/drawingml/2006/main">
+              <a:graphicData uri="http://schemas.openxmlformats.org/drawingml/2006/picture">
+                <pic:pic xmlns:pic="http://schemas.openxmlformats.org/drawingml/2006/picture">
+                  <pic:nvPicPr>
+                    <pic:cNvPr id="0" name="Picture 3"/>
+                    <pic:cNvPicPr>
+                      <a:picLocks noChangeAspect="1" noChangeArrowheads="1"/>
+                    </pic:cNvPicPr>
+                  </pic:nvPicPr>
+                  <pic:blipFill>
+                    <a:blip r:embed="rId10" cstate="print">
+                      <a:extLst>
+                        <a:ext uri="{28A0092B-C50C-407E-A947-70E740481C1C}">
+                          <a14:useLocalDpi xmlns:a14="http://schemas.microsoft.com/office/drawing/2010/main" val="0"/>
+                        </a:ext>
+                      </a:extLst>
+                    </a:blip>
+                    <a:srcRect/>
+                    <a:stretch>
+                      <a:fillRect/>
+                    </a:stretch>
+                  </pic:blipFill>
+                  <pic:spPr bwMode="auto">
+                    <a:xfrm>
+                      <a:off x="0" y="0"/>
+                      <a:ext cx="6332220" cy="5380990"/>
+                    </a:xfrm>
+                    <a:prstGeom prst="rect">
+                      <a:avLst/>
+                    </a:prstGeom>
+                    <a:noFill/>
+                    <a:ln>
+                      <a:noFill/>
+                    </a:ln>
+                  </pic:spPr>
+                </pic:pic>
+              </a:graphicData>
+            </a:graphic>
+          </wp:inline>
+        </w:drawing>
+      </w:r>
+      <w:r>
+        <w:rPr>
+          <w:rFonts w:ascii="Times New Roman" w:eastAsia="CIDFont+F1" w:hAnsi="Times New Roman" w:cs="Times New Roman"/>
+          <w:noProof w:val="0"/>
+          <w:color w:val="3B3838" w:themeColor="background2" w:themeShade="40"/>
+          <w:sz w:val="28"/>
+          <w:szCs w:val="28"/>
+        </w:rPr>
+        <w:br w:type="page"/>
+      </w:r>
+    </w:p>
+    <w:p>
+      <w:pPr>
+        <w:rPr>
+          <w:rFonts w:ascii="Times New Roman" w:eastAsia="CIDFont+F1" w:hAnsi="Times New Roman" w:cs="Times New Roman"/>
+          <w:noProof w:val="0"/>
+          <w:color w:val="3B3838" w:themeColor="background2" w:themeShade="40"/>
+          <w:sz w:val="28"/>
+          <w:szCs w:val="28"/>
+        </w:rPr>
+      </w:pPr>
+    </w:p>
+    <w:p>
+      <w:pPr>
+        <w:spacing w:line="276" w:lineRule="auto"/>
+        <w:rPr>
+          <w:rFonts w:ascii="Times New Roman" w:eastAsia="CIDFont+F1" w:hAnsi="Times New Roman" w:cs="Times New Roman"/>
+          <w:noProof w:val="0"/>
           <w:color w:val="3B3838" w:themeColor="background2" w:themeShade="40"/>
           <w:sz w:val="40"/>
           <w:szCs w:val="40"/>
         </w:rPr>
-        <w:t>3.3 Classe 3</w:t>
-      </w:r>
-    </w:p>
-    <w:p>
-      <w:pPr>
-        <w:spacing w:line="276" w:lineRule="auto"/>
+      </w:pPr>
+      <w:r>
         <w:rPr>
           <w:rFonts w:ascii="Times New Roman" w:eastAsia="CIDFont+F1" w:hAnsi="Times New Roman" w:cs="Times New Roman"/>
           <w:noProof w:val="0"/>
@@ -1157,11 +1768,9 @@
           <w:sz w:val="40"/>
           <w:szCs w:val="40"/>
         </w:rPr>
-      </w:pPr>
-    </w:p>
-    <w:p>
-      <w:pPr>
-        <w:spacing w:line="276" w:lineRule="auto"/>
+        <w:t xml:space="preserve">Capitolo </w:t>
+      </w:r>
+      <w:r>
         <w:rPr>
           <w:rFonts w:ascii="Times New Roman" w:eastAsia="CIDFont+F1" w:hAnsi="Times New Roman" w:cs="Times New Roman"/>
           <w:noProof w:val="0"/>
@@ -1169,10 +1778,34 @@
           <w:sz w:val="40"/>
           <w:szCs w:val="40"/>
         </w:rPr>
-      </w:pPr>
-    </w:p>
-    <w:p>
-      <w:pPr>
+        <w:t>3</w:t>
+      </w:r>
+    </w:p>
+    <w:p>
+      <w:pPr>
+        <w:spacing w:line="276" w:lineRule="auto"/>
+        <w:rPr>
+          <w:rFonts w:ascii="Times New Roman" w:eastAsia="CIDFont+F1" w:hAnsi="Times New Roman" w:cs="Times New Roman"/>
+          <w:noProof w:val="0"/>
+          <w:color w:val="3B3838" w:themeColor="background2" w:themeShade="40"/>
+          <w:sz w:val="56"/>
+          <w:szCs w:val="56"/>
+        </w:rPr>
+      </w:pPr>
+      <w:r>
+        <w:rPr>
+          <w:rFonts w:ascii="Times New Roman" w:eastAsia="CIDFont+F1" w:hAnsi="Times New Roman" w:cs="Times New Roman"/>
+          <w:noProof w:val="0"/>
+          <w:color w:val="3B3838" w:themeColor="background2" w:themeShade="40"/>
+          <w:sz w:val="56"/>
+          <w:szCs w:val="56"/>
+        </w:rPr>
+        <w:t>CRC Cards</w:t>
+      </w:r>
+    </w:p>
+    <w:p>
+      <w:pPr>
+        <w:spacing w:line="276" w:lineRule="auto"/>
         <w:rPr>
           <w:rFonts w:ascii="Times New Roman" w:eastAsia="CIDFont+F1" w:hAnsi="Times New Roman" w:cs="Times New Roman"/>
           <w:noProof w:val="0"/>
@@ -1181,7 +1814,10 @@
           <w:szCs w:val="40"/>
         </w:rPr>
       </w:pPr>
-      <w:r>
+    </w:p>
+    <w:p>
+      <w:pPr>
+        <w:spacing w:line="276" w:lineRule="auto"/>
         <w:rPr>
           <w:rFonts w:ascii="Times New Roman" w:eastAsia="CIDFont+F1" w:hAnsi="Times New Roman" w:cs="Times New Roman"/>
           <w:noProof w:val="0"/>
@@ -1189,6 +1825,26 @@
           <w:sz w:val="40"/>
           <w:szCs w:val="40"/>
         </w:rPr>
+      </w:pPr>
+    </w:p>
+    <w:p>
+      <w:pPr>
+        <w:rPr>
+          <w:rFonts w:ascii="Times New Roman" w:eastAsia="CIDFont+F1" w:hAnsi="Times New Roman" w:cs="Times New Roman"/>
+          <w:noProof w:val="0"/>
+          <w:color w:val="3B3838" w:themeColor="background2" w:themeShade="40"/>
+          <w:sz w:val="40"/>
+          <w:szCs w:val="40"/>
+        </w:rPr>
+      </w:pPr>
+      <w:r>
+        <w:rPr>
+          <w:rFonts w:ascii="Times New Roman" w:eastAsia="CIDFont+F1" w:hAnsi="Times New Roman" w:cs="Times New Roman"/>
+          <w:noProof w:val="0"/>
+          <w:color w:val="3B3838" w:themeColor="background2" w:themeShade="40"/>
+          <w:sz w:val="40"/>
+          <w:szCs w:val="40"/>
+        </w:rPr>
         <w:br w:type="page"/>
       </w:r>
     </w:p>
@@ -1201,12 +1857,11 @@
           <w:color w:val="3B3838" w:themeColor="background2" w:themeShade="40"/>
           <w:sz w:val="28"/>
           <w:szCs w:val="28"/>
-          <w:lang w:val="en-US"/>
         </w:rPr>
       </w:pPr>
     </w:p>
     <w:sectPr>
-      <w:footerReference w:type="default" r:id="rId9"/>
+      <w:footerReference w:type="default" r:id="rId11"/>
       <w:pgSz w:w="12240" w:h="15840"/>
       <w:pgMar w:top="1417" w:right="1134" w:bottom="1134" w:left="1134" w:header="720" w:footer="720" w:gutter="0"/>
       <w:cols w:space="720"/>
@@ -1824,6 +2479,119 @@
     </w:lvl>
   </w:abstractNum>
   <w:abstractNum w:abstractNumId="5" w15:restartNumberingAfterBreak="0">
+    <w:nsid w:val="25DD3ADB"/>
+    <w:multiLevelType w:val="multilevel"/>
+    <w:tmpl w:val="3BC0ABD2"/>
+    <w:lvl w:ilvl="0">
+      <w:start w:val="2"/>
+      <w:numFmt w:val="decimal"/>
+      <w:lvlText w:val="%1"/>
+      <w:lvlJc w:val="left"/>
+      <w:pPr>
+        <w:ind w:left="525" w:hanging="525"/>
+      </w:pPr>
+      <w:rPr>
+        <w:rFonts w:hint="default"/>
+      </w:rPr>
+    </w:lvl>
+    <w:lvl w:ilvl="1">
+      <w:start w:val="1"/>
+      <w:numFmt w:val="decimal"/>
+      <w:lvlText w:val="%1.%2"/>
+      <w:lvlJc w:val="left"/>
+      <w:pPr>
+        <w:ind w:left="720" w:hanging="720"/>
+      </w:pPr>
+      <w:rPr>
+        <w:rFonts w:hint="default"/>
+      </w:rPr>
+    </w:lvl>
+    <w:lvl w:ilvl="2">
+      <w:start w:val="1"/>
+      <w:numFmt w:val="decimal"/>
+      <w:lvlText w:val="%1.%2.%3"/>
+      <w:lvlJc w:val="left"/>
+      <w:pPr>
+        <w:ind w:left="1080" w:hanging="1080"/>
+      </w:pPr>
+      <w:rPr>
+        <w:rFonts w:hint="default"/>
+      </w:rPr>
+    </w:lvl>
+    <w:lvl w:ilvl="3">
+      <w:start w:val="1"/>
+      <w:numFmt w:val="decimal"/>
+      <w:lvlText w:val="%1.%2.%3.%4"/>
+      <w:lvlJc w:val="left"/>
+      <w:pPr>
+        <w:ind w:left="1440" w:hanging="1440"/>
+      </w:pPr>
+      <w:rPr>
+        <w:rFonts w:hint="default"/>
+      </w:rPr>
+    </w:lvl>
+    <w:lvl w:ilvl="4">
+      <w:start w:val="1"/>
+      <w:numFmt w:val="decimal"/>
+      <w:lvlText w:val="%1.%2.%3.%4.%5"/>
+      <w:lvlJc w:val="left"/>
+      <w:pPr>
+        <w:ind w:left="1440" w:hanging="1440"/>
+      </w:pPr>
+      <w:rPr>
+        <w:rFonts w:hint="default"/>
+      </w:rPr>
+    </w:lvl>
+    <w:lvl w:ilvl="5">
+      <w:start w:val="1"/>
+      <w:numFmt w:val="decimal"/>
+      <w:lvlText w:val="%1.%2.%3.%4.%5.%6"/>
+      <w:lvlJc w:val="left"/>
+      <w:pPr>
+        <w:ind w:left="1800" w:hanging="1800"/>
+      </w:pPr>
+      <w:rPr>
+        <w:rFonts w:hint="default"/>
+      </w:rPr>
+    </w:lvl>
+    <w:lvl w:ilvl="6">
+      <w:start w:val="1"/>
+      <w:numFmt w:val="decimal"/>
+      <w:lvlText w:val="%1.%2.%3.%4.%5.%6.%7"/>
+      <w:lvlJc w:val="left"/>
+      <w:pPr>
+        <w:ind w:left="2160" w:hanging="2160"/>
+      </w:pPr>
+      <w:rPr>
+        <w:rFonts w:hint="default"/>
+      </w:rPr>
+    </w:lvl>
+    <w:lvl w:ilvl="7">
+      <w:start w:val="1"/>
+      <w:numFmt w:val="decimal"/>
+      <w:lvlText w:val="%1.%2.%3.%4.%5.%6.%7.%8"/>
+      <w:lvlJc w:val="left"/>
+      <w:pPr>
+        <w:ind w:left="2520" w:hanging="2520"/>
+      </w:pPr>
+      <w:rPr>
+        <w:rFonts w:hint="default"/>
+      </w:rPr>
+    </w:lvl>
+    <w:lvl w:ilvl="8">
+      <w:start w:val="1"/>
+      <w:numFmt w:val="decimal"/>
+      <w:lvlText w:val="%1.%2.%3.%4.%5.%6.%7.%8.%9"/>
+      <w:lvlJc w:val="left"/>
+      <w:pPr>
+        <w:ind w:left="2880" w:hanging="2880"/>
+      </w:pPr>
+      <w:rPr>
+        <w:rFonts w:hint="default"/>
+      </w:rPr>
+    </w:lvl>
+  </w:abstractNum>
+  <w:abstractNum w:abstractNumId="6" w15:restartNumberingAfterBreak="0">
     <w:nsid w:val="262A5D9C"/>
     <w:multiLevelType w:val="hybridMultilevel"/>
     <w:tmpl w:val="C9766E3E"/>
@@ -1936,7 +2704,7 @@
       </w:rPr>
     </w:lvl>
   </w:abstractNum>
-  <w:abstractNum w:abstractNumId="6" w15:restartNumberingAfterBreak="0">
+  <w:abstractNum w:abstractNumId="7" w15:restartNumberingAfterBreak="0">
     <w:nsid w:val="2D990B57"/>
     <w:multiLevelType w:val="multilevel"/>
     <w:tmpl w:val="00B43422"/>
@@ -2049,7 +2817,7 @@
       </w:rPr>
     </w:lvl>
   </w:abstractNum>
-  <w:abstractNum w:abstractNumId="7" w15:restartNumberingAfterBreak="0">
+  <w:abstractNum w:abstractNumId="8" w15:restartNumberingAfterBreak="0">
     <w:nsid w:val="3434644B"/>
     <w:multiLevelType w:val="multilevel"/>
     <w:tmpl w:val="CA42BE8C"/>
@@ -2162,7 +2930,7 @@
       </w:rPr>
     </w:lvl>
   </w:abstractNum>
-  <w:abstractNum w:abstractNumId="8" w15:restartNumberingAfterBreak="0">
+  <w:abstractNum w:abstractNumId="9" w15:restartNumberingAfterBreak="0">
     <w:nsid w:val="369F2AF0"/>
     <w:multiLevelType w:val="multilevel"/>
     <w:tmpl w:val="4E102A6A"/>
@@ -2275,7 +3043,7 @@
       </w:rPr>
     </w:lvl>
   </w:abstractNum>
-  <w:abstractNum w:abstractNumId="9" w15:restartNumberingAfterBreak="0">
+  <w:abstractNum w:abstractNumId="10" w15:restartNumberingAfterBreak="0">
     <w:nsid w:val="37FD2681"/>
     <w:multiLevelType w:val="hybridMultilevel"/>
     <w:tmpl w:val="2334E226"/>
@@ -2388,7 +3156,7 @@
       </w:rPr>
     </w:lvl>
   </w:abstractNum>
-  <w:abstractNum w:abstractNumId="10" w15:restartNumberingAfterBreak="0">
+  <w:abstractNum w:abstractNumId="11" w15:restartNumberingAfterBreak="0">
     <w:nsid w:val="3F1F55E8"/>
     <w:multiLevelType w:val="multilevel"/>
     <w:tmpl w:val="F2EA96DC"/>
@@ -2501,7 +3269,7 @@
       </w:rPr>
     </w:lvl>
   </w:abstractNum>
-  <w:abstractNum w:abstractNumId="11" w15:restartNumberingAfterBreak="0">
+  <w:abstractNum w:abstractNumId="12" w15:restartNumberingAfterBreak="0">
     <w:nsid w:val="4F2E4E5D"/>
     <w:multiLevelType w:val="hybridMultilevel"/>
     <w:tmpl w:val="C63EF3FA"/>
@@ -2590,7 +3358,7 @@
       </w:pPr>
     </w:lvl>
   </w:abstractNum>
-  <w:abstractNum w:abstractNumId="12" w15:restartNumberingAfterBreak="0">
+  <w:abstractNum w:abstractNumId="13" w15:restartNumberingAfterBreak="0">
     <w:nsid w:val="54811F5F"/>
     <w:multiLevelType w:val="multilevel"/>
     <w:tmpl w:val="6A407364"/>
@@ -2703,7 +3471,7 @@
       </w:rPr>
     </w:lvl>
   </w:abstractNum>
-  <w:abstractNum w:abstractNumId="13" w15:restartNumberingAfterBreak="0">
+  <w:abstractNum w:abstractNumId="14" w15:restartNumberingAfterBreak="0">
     <w:nsid w:val="560706E4"/>
     <w:multiLevelType w:val="hybridMultilevel"/>
     <w:tmpl w:val="60BA1C6E"/>
@@ -2816,7 +3584,7 @@
       </w:rPr>
     </w:lvl>
   </w:abstractNum>
-  <w:abstractNum w:abstractNumId="14" w15:restartNumberingAfterBreak="0">
+  <w:abstractNum w:abstractNumId="15" w15:restartNumberingAfterBreak="0">
     <w:nsid w:val="57FE6F7D"/>
     <w:multiLevelType w:val="hybridMultilevel"/>
     <w:tmpl w:val="AA3A24B2"/>
@@ -2929,7 +3697,7 @@
       </w:rPr>
     </w:lvl>
   </w:abstractNum>
-  <w:abstractNum w:abstractNumId="15" w15:restartNumberingAfterBreak="0">
+  <w:abstractNum w:abstractNumId="16" w15:restartNumberingAfterBreak="0">
     <w:nsid w:val="66895C7A"/>
     <w:multiLevelType w:val="multilevel"/>
     <w:tmpl w:val="00B43422"/>
@@ -3042,7 +3810,7 @@
       </w:rPr>
     </w:lvl>
   </w:abstractNum>
-  <w:abstractNum w:abstractNumId="16" w15:restartNumberingAfterBreak="0">
+  <w:abstractNum w:abstractNumId="17" w15:restartNumberingAfterBreak="0">
     <w:nsid w:val="6D7F720E"/>
     <w:multiLevelType w:val="hybridMultilevel"/>
     <w:tmpl w:val="8EBAE7BA"/>
@@ -3128,7 +3896,7 @@
       </w:pPr>
     </w:lvl>
   </w:abstractNum>
-  <w:abstractNum w:abstractNumId="17" w15:restartNumberingAfterBreak="0">
+  <w:abstractNum w:abstractNumId="18" w15:restartNumberingAfterBreak="0">
     <w:nsid w:val="72B13371"/>
     <w:multiLevelType w:val="multilevel"/>
     <w:tmpl w:val="4E102A6A"/>
@@ -3241,7 +4009,7 @@
       </w:rPr>
     </w:lvl>
   </w:abstractNum>
-  <w:abstractNum w:abstractNumId="18" w15:restartNumberingAfterBreak="0">
+  <w:abstractNum w:abstractNumId="19" w15:restartNumberingAfterBreak="0">
     <w:nsid w:val="74DD13C2"/>
     <w:multiLevelType w:val="hybridMultilevel"/>
     <w:tmpl w:val="1CA2C762"/>
@@ -3330,7 +4098,7 @@
       </w:pPr>
     </w:lvl>
   </w:abstractNum>
-  <w:abstractNum w:abstractNumId="19" w15:restartNumberingAfterBreak="0">
+  <w:abstractNum w:abstractNumId="20" w15:restartNumberingAfterBreak="0">
     <w:nsid w:val="76782943"/>
     <w:multiLevelType w:val="multilevel"/>
     <w:tmpl w:val="726CFD56"/>
@@ -3444,64 +4212,67 @@
     </w:lvl>
   </w:abstractNum>
   <w:num w:numId="1" w16cid:durableId="1777170610">
-    <w:abstractNumId w:val="13"/>
+    <w:abstractNumId w:val="14"/>
   </w:num>
   <w:num w:numId="2" w16cid:durableId="1799182334">
     <w:abstractNumId w:val="1"/>
   </w:num>
   <w:num w:numId="3" w16cid:durableId="1686054091">
-    <w:abstractNumId w:val="11"/>
+    <w:abstractNumId w:val="12"/>
   </w:num>
   <w:num w:numId="4" w16cid:durableId="859664437">
     <w:abstractNumId w:val="0"/>
   </w:num>
   <w:num w:numId="5" w16cid:durableId="1464467673">
+    <w:abstractNumId w:val="19"/>
+  </w:num>
+  <w:num w:numId="6" w16cid:durableId="1163546090">
     <w:abstractNumId w:val="18"/>
   </w:num>
-  <w:num w:numId="6" w16cid:durableId="1163546090">
-    <w:abstractNumId w:val="17"/>
-  </w:num>
   <w:num w:numId="7" w16cid:durableId="911161783">
-    <w:abstractNumId w:val="8"/>
+    <w:abstractNumId w:val="9"/>
   </w:num>
   <w:num w:numId="8" w16cid:durableId="552231207">
-    <w:abstractNumId w:val="15"/>
+    <w:abstractNumId w:val="16"/>
   </w:num>
   <w:num w:numId="9" w16cid:durableId="450515863">
-    <w:abstractNumId w:val="6"/>
+    <w:abstractNumId w:val="7"/>
   </w:num>
   <w:num w:numId="10" w16cid:durableId="660503067">
-    <w:abstractNumId w:val="9"/>
+    <w:abstractNumId w:val="10"/>
   </w:num>
   <w:num w:numId="11" w16cid:durableId="1182204981">
     <w:abstractNumId w:val="4"/>
   </w:num>
   <w:num w:numId="12" w16cid:durableId="1165440555">
-    <w:abstractNumId w:val="14"/>
+    <w:abstractNumId w:val="15"/>
   </w:num>
   <w:num w:numId="13" w16cid:durableId="1123118204">
-    <w:abstractNumId w:val="5"/>
+    <w:abstractNumId w:val="6"/>
   </w:num>
   <w:num w:numId="14" w16cid:durableId="177696190">
-    <w:abstractNumId w:val="16"/>
+    <w:abstractNumId w:val="17"/>
   </w:num>
   <w:num w:numId="15" w16cid:durableId="519860687">
     <w:abstractNumId w:val="2"/>
   </w:num>
   <w:num w:numId="16" w16cid:durableId="2001813881">
-    <w:abstractNumId w:val="10"/>
+    <w:abstractNumId w:val="11"/>
   </w:num>
   <w:num w:numId="17" w16cid:durableId="1600219204">
     <w:abstractNumId w:val="3"/>
   </w:num>
   <w:num w:numId="18" w16cid:durableId="851603720">
-    <w:abstractNumId w:val="12"/>
+    <w:abstractNumId w:val="13"/>
   </w:num>
   <w:num w:numId="19" w16cid:durableId="1015957449">
-    <w:abstractNumId w:val="19"/>
+    <w:abstractNumId w:val="20"/>
   </w:num>
   <w:num w:numId="20" w16cid:durableId="1176458914">
-    <w:abstractNumId w:val="7"/>
+    <w:abstractNumId w:val="8"/>
+  </w:num>
+  <w:num w:numId="21" w16cid:durableId="402261391">
+    <w:abstractNumId w:val="5"/>
   </w:num>
 </w:numbering>
 </file>

</xml_diff>

<commit_message>
-aggiunto class diagram -aggiunte crc cards -aggiornata documentazione -ottimizzazione codice
</commit_message>
<xml_diff>
--- a/object-orientation/doc/Documentazione.docx
+++ b/object-orientation/doc/Documentazione.docx
@@ -252,9 +252,8 @@
           <w:sz w:val="56"/>
           <w:szCs w:val="56"/>
         </w:rPr>
-        <w:t>Object-</w:t>
-      </w:r>
-      <w:proofErr w:type="spellStart"/>
+        <w:t>di</w:t>
+      </w:r>
       <w:r>
         <w:rPr>
           <w:rFonts w:ascii="Adobe Devanagari" w:eastAsia="CIDFont+F1" w:hAnsi="Adobe Devanagari" w:cs="Adobe Devanagari"/>
@@ -263,9 +262,9 @@
           <w:sz w:val="56"/>
           <w:szCs w:val="56"/>
         </w:rPr>
-        <w:t>Oriented</w:t>
-      </w:r>
-      <w:proofErr w:type="spellEnd"/>
+        <w:t xml:space="preserve"> “</w:t>
+      </w:r>
+      <w:proofErr w:type="spellStart"/>
       <w:r>
         <w:rPr>
           <w:rFonts w:ascii="Adobe Devanagari" w:eastAsia="CIDFont+F1" w:hAnsi="Adobe Devanagari" w:cs="Adobe Devanagari"/>
@@ -274,8 +273,9 @@
           <w:sz w:val="56"/>
           <w:szCs w:val="56"/>
         </w:rPr>
-        <w:t xml:space="preserve"> </w:t>
-      </w:r>
+        <w:t>LabManager</w:t>
+      </w:r>
+      <w:proofErr w:type="spellEnd"/>
       <w:r>
         <w:rPr>
           <w:rFonts w:ascii="Adobe Devanagari" w:eastAsia="CIDFont+F1" w:hAnsi="Adobe Devanagari" w:cs="Adobe Devanagari"/>
@@ -284,7 +284,7 @@
           <w:sz w:val="56"/>
           <w:szCs w:val="56"/>
         </w:rPr>
-        <w:t>di</w:t>
+        <w:t>”,</w:t>
       </w:r>
       <w:r>
         <w:rPr>
@@ -294,7 +294,7 @@
           <w:sz w:val="56"/>
           <w:szCs w:val="56"/>
         </w:rPr>
-        <w:t xml:space="preserve"> un Applicativo </w:t>
+        <w:t xml:space="preserve"> un Applicativo</w:t>
       </w:r>
       <w:r>
         <w:rPr>
@@ -304,6 +304,48 @@
           <w:sz w:val="56"/>
           <w:szCs w:val="56"/>
         </w:rPr>
+        <w:t xml:space="preserve"> </w:t>
+      </w:r>
+      <w:r>
+        <w:rPr>
+          <w:rFonts w:ascii="Adobe Devanagari" w:eastAsia="CIDFont+F1" w:hAnsi="Adobe Devanagari" w:cs="Adobe Devanagari"/>
+          <w:noProof w:val="0"/>
+          <w:color w:val="3B3838" w:themeColor="background2" w:themeShade="40"/>
+          <w:sz w:val="56"/>
+          <w:szCs w:val="56"/>
+        </w:rPr>
+        <w:t>Object-</w:t>
+      </w:r>
+      <w:proofErr w:type="spellStart"/>
+      <w:r>
+        <w:rPr>
+          <w:rFonts w:ascii="Adobe Devanagari" w:eastAsia="CIDFont+F1" w:hAnsi="Adobe Devanagari" w:cs="Adobe Devanagari"/>
+          <w:noProof w:val="0"/>
+          <w:color w:val="3B3838" w:themeColor="background2" w:themeShade="40"/>
+          <w:sz w:val="56"/>
+          <w:szCs w:val="56"/>
+        </w:rPr>
+        <w:t>Oriented</w:t>
+      </w:r>
+      <w:proofErr w:type="spellEnd"/>
+      <w:r>
+        <w:rPr>
+          <w:rFonts w:ascii="Adobe Devanagari" w:eastAsia="CIDFont+F1" w:hAnsi="Adobe Devanagari" w:cs="Adobe Devanagari"/>
+          <w:noProof w:val="0"/>
+          <w:color w:val="3B3838" w:themeColor="background2" w:themeShade="40"/>
+          <w:sz w:val="56"/>
+          <w:szCs w:val="56"/>
+        </w:rPr>
+        <w:t xml:space="preserve"> </w:t>
+      </w:r>
+      <w:r>
+        <w:rPr>
+          <w:rFonts w:ascii="Adobe Devanagari" w:eastAsia="CIDFont+F1" w:hAnsi="Adobe Devanagari" w:cs="Adobe Devanagari"/>
+          <w:noProof w:val="0"/>
+          <w:color w:val="3B3838" w:themeColor="background2" w:themeShade="40"/>
+          <w:sz w:val="56"/>
+          <w:szCs w:val="56"/>
+        </w:rPr>
         <w:t>di Gestione Prenotazioni per Strumenti di Laboratorio Scientifico</w:t>
       </w:r>
     </w:p>
@@ -323,7 +365,21 @@
     </w:p>
     <w:p>
       <w:pPr>
+        <w:tabs>
+          <w:tab w:val="left" w:pos="3855"/>
+        </w:tabs>
         <w:spacing w:line="240" w:lineRule="auto"/>
+        <w:rPr>
+          <w:rFonts w:ascii="Times New Roman" w:eastAsia="CIDFont+F1" w:hAnsi="Times New Roman" w:cs="Times New Roman"/>
+          <w:b/>
+          <w:bCs/>
+          <w:noProof w:val="0"/>
+          <w:color w:val="3B3838" w:themeColor="background2" w:themeShade="40"/>
+          <w:sz w:val="32"/>
+          <w:szCs w:val="32"/>
+        </w:rPr>
+      </w:pPr>
+      <w:r>
         <w:rPr>
           <w:rFonts w:ascii="Times New Roman" w:eastAsia="CIDFont+F1" w:hAnsi="Times New Roman" w:cs="Times New Roman"/>
           <w:i/>
@@ -333,7 +389,8 @@
           <w:sz w:val="28"/>
           <w:szCs w:val="28"/>
         </w:rPr>
-      </w:pPr>
+        <w:t xml:space="preserve">                                                  </w:t>
+      </w:r>
     </w:p>
     <w:p>
       <w:pPr>
@@ -1168,6 +1225,14 @@
     </w:p>
     <w:sdt>
       <w:sdtPr>
+        <w:rPr>
+          <w:rFonts w:asciiTheme="minorHAnsi" w:eastAsiaTheme="minorHAnsi" w:hAnsiTheme="minorHAnsi" w:cstheme="minorBidi"/>
+          <w:noProof/>
+          <w:color w:val="auto"/>
+          <w:sz w:val="22"/>
+          <w:szCs w:val="22"/>
+          <w:lang w:eastAsia="en-US"/>
+        </w:rPr>
         <w:id w:val="-681199572"/>
         <w:docPartObj>
           <w:docPartGallery w:val="Table of Contents"/>
@@ -1176,14 +1241,8 @@
       </w:sdtPr>
       <w:sdtEndPr>
         <w:rPr>
-          <w:rFonts w:asciiTheme="minorHAnsi" w:eastAsiaTheme="minorHAnsi" w:hAnsiTheme="minorHAnsi" w:cstheme="minorBidi"/>
           <w:b/>
           <w:bCs/>
-          <w:noProof/>
-          <w:color w:val="auto"/>
-          <w:sz w:val="22"/>
-          <w:szCs w:val="22"/>
-          <w:lang w:eastAsia="en-US"/>
         </w:rPr>
       </w:sdtEndPr>
       <w:sdtContent>
@@ -1646,25 +1705,7 @@
           <w:sz w:val="40"/>
           <w:szCs w:val="40"/>
         </w:rPr>
-        <w:t xml:space="preserve">Metodo </w:t>
-      </w:r>
-      <w:r>
-        <w:rPr>
-          <w:rFonts w:ascii="Times New Roman" w:eastAsia="CIDFont+F1" w:hAnsi="Times New Roman" w:cs="Times New Roman"/>
-          <w:color w:val="3B3838" w:themeColor="background2" w:themeShade="40"/>
-          <w:sz w:val="40"/>
-          <w:szCs w:val="40"/>
-        </w:rPr>
-        <w:t>makeReservationMainpage</w:t>
-      </w:r>
-      <w:r>
-        <w:rPr>
-          <w:rFonts w:ascii="Times New Roman" w:eastAsia="CIDFont+F1" w:hAnsi="Times New Roman" w:cs="Times New Roman"/>
-          <w:color w:val="3B3838" w:themeColor="background2" w:themeShade="40"/>
-          <w:sz w:val="40"/>
-          <w:szCs w:val="40"/>
-        </w:rPr>
-        <w:t>Frame</w:t>
+        <w:t>Metodo makeReservationMainpageFrame</w:t>
       </w:r>
     </w:p>
     <w:p>

</xml_diff>

<commit_message>
feat: ultimi ritocchi al codice sorgente java
</commit_message>
<xml_diff>
--- a/object-orientation/doc/Documentazione.docx
+++ b/object-orientation/doc/Documentazione.docx
@@ -381,6 +381,35 @@
         <w:spacing w:line="240" w:lineRule="auto"/>
         <w:rPr>
           <w:rFonts w:ascii="Times New Roman" w:eastAsia="CIDFont+F1" w:hAnsi="Times New Roman" w:cs="Times New Roman"/>
+          <w:i/>
+          <w:iCs/>
+          <w:noProof w:val="0"/>
+          <w:color w:val="3B3838" w:themeColor="background2" w:themeShade="40"/>
+          <w:sz w:val="28"/>
+          <w:szCs w:val="28"/>
+        </w:rPr>
+      </w:pPr>
+      <w:r>
+        <w:rPr>
+          <w:rFonts w:ascii="Times New Roman" w:eastAsia="CIDFont+F1" w:hAnsi="Times New Roman" w:cs="Times New Roman"/>
+          <w:i/>
+          <w:iCs/>
+          <w:noProof w:val="0"/>
+          <w:color w:val="3B3838" w:themeColor="background2" w:themeShade="40"/>
+          <w:sz w:val="28"/>
+          <w:szCs w:val="28"/>
+        </w:rPr>
+        <w:t xml:space="preserve">                                                  </w:t>
+      </w:r>
+    </w:p>
+    <w:p>
+      <w:pPr>
+        <w:tabs>
+          <w:tab w:val="left" w:pos="3855"/>
+        </w:tabs>
+        <w:spacing w:line="240" w:lineRule="auto"/>
+        <w:rPr>
+          <w:rFonts w:ascii="Times New Roman" w:eastAsia="CIDFont+F1" w:hAnsi="Times New Roman" w:cs="Times New Roman"/>
           <w:b/>
           <w:bCs/>
           <w:noProof w:val="0"/>
@@ -389,44 +418,6 @@
           <w:szCs w:val="32"/>
         </w:rPr>
       </w:pPr>
-      <w:r>
-        <w:rPr>
-          <w:rFonts w:ascii="Times New Roman" w:eastAsia="CIDFont+F1" w:hAnsi="Times New Roman" w:cs="Times New Roman"/>
-          <w:i/>
-          <w:iCs/>
-          <w:noProof w:val="0"/>
-          <w:color w:val="3B3838" w:themeColor="background2" w:themeShade="40"/>
-          <w:sz w:val="28"/>
-          <w:szCs w:val="28"/>
-        </w:rPr>
-        <w:t xml:space="preserve">                                                  </w:t>
-      </w:r>
-    </w:p>
-    <w:p>
-      <w:pPr>
-        <w:spacing w:line="240" w:lineRule="auto"/>
-        <w:rPr>
-          <w:rFonts w:ascii="Times New Roman" w:eastAsia="CIDFont+F1" w:hAnsi="Times New Roman" w:cs="Times New Roman"/>
-          <w:i/>
-          <w:iCs/>
-          <w:noProof w:val="0"/>
-          <w:color w:val="3B3838" w:themeColor="background2" w:themeShade="40"/>
-          <w:sz w:val="28"/>
-          <w:szCs w:val="28"/>
-        </w:rPr>
-      </w:pPr>
-    </w:p>
-    <w:p>
-      <w:pPr>
-        <w:spacing w:line="240" w:lineRule="auto"/>
-        <w:rPr>
-          <w:rFonts w:ascii="Times New Roman" w:eastAsia="CIDFont+F1" w:hAnsi="Times New Roman" w:cs="Times New Roman"/>
-          <w:noProof w:val="0"/>
-          <w:color w:val="3B3838" w:themeColor="background2" w:themeShade="40"/>
-          <w:sz w:val="28"/>
-          <w:szCs w:val="28"/>
-        </w:rPr>
-      </w:pPr>
     </w:p>
     <w:p>
       <w:pPr>
@@ -491,9 +482,8 @@
           <w:sz w:val="24"/>
           <w:szCs w:val="24"/>
         </w:rPr>
-        <w:t xml:space="preserve">Leonardo </w:t>
-      </w:r>
-      <w:proofErr w:type="spellStart"/>
+        <w:t>Leonardo Colamarino</w:t>
+      </w:r>
       <w:r>
         <w:rPr>
           <w:rFonts w:ascii="Times New Roman" w:eastAsia="CIDFont+F1" w:hAnsi="Times New Roman" w:cs="Times New Roman"/>
@@ -502,9 +492,8 @@
           <w:sz w:val="24"/>
           <w:szCs w:val="24"/>
         </w:rPr>
-        <w:t>Colamarino</w:t>
-      </w:r>
-      <w:proofErr w:type="spellEnd"/>
+        <w:t xml:space="preserve"> - </w:t>
+      </w:r>
       <w:r>
         <w:rPr>
           <w:rFonts w:ascii="Times New Roman" w:eastAsia="CIDFont+F1" w:hAnsi="Times New Roman" w:cs="Times New Roman"/>
@@ -513,30 +502,8 @@
           <w:sz w:val="24"/>
           <w:szCs w:val="24"/>
         </w:rPr>
-        <w:t xml:space="preserve"> - </w:t>
-      </w:r>
-      <w:r>
-        <w:rPr>
-          <w:rFonts w:ascii="Times New Roman" w:eastAsia="CIDFont+F1" w:hAnsi="Times New Roman" w:cs="Times New Roman"/>
-          <w:noProof w:val="0"/>
-          <w:color w:val="3B3838" w:themeColor="background2" w:themeShade="40"/>
-          <w:sz w:val="24"/>
-          <w:szCs w:val="24"/>
-        </w:rPr>
         <w:t>N86003586</w:t>
       </w:r>
-    </w:p>
-    <w:p>
-      <w:pPr>
-        <w:spacing w:line="240" w:lineRule="auto"/>
-        <w:rPr>
-          <w:rFonts w:ascii="Times New Roman" w:eastAsia="CIDFont+F1" w:hAnsi="Times New Roman" w:cs="Times New Roman"/>
-          <w:noProof w:val="0"/>
-          <w:color w:val="3B3838" w:themeColor="background2" w:themeShade="40"/>
-          <w:sz w:val="24"/>
-          <w:szCs w:val="24"/>
-        </w:rPr>
-      </w:pPr>
     </w:p>
     <w:p>
       <w:pPr>

</xml_diff>